<commit_message>
initial drafting of equiptment attatchment
</commit_message>
<xml_diff>
--- a/2023_08_08_sub_F32/list_of_equiptment.docx
+++ b/2023_08_08_sub_F32/list_of_equiptment.docx
@@ -3,23 +3,723 @@
 <w:document xmlns:wpc="http://schemas.microsoft.com/office/word/2010/wordprocessingCanvas" xmlns:cx="http://schemas.microsoft.com/office/drawing/2014/chartex" xmlns:cx1="http://schemas.microsoft.com/office/drawing/2015/9/8/chartex" xmlns:cx2="http://schemas.microsoft.com/office/drawing/2015/10/21/chartex" xmlns:cx3="http://schemas.microsoft.com/office/drawing/2016/5/9/chartex" xmlns:cx4="http://schemas.microsoft.com/office/drawing/2016/5/10/chartex" xmlns:cx5="http://schemas.microsoft.com/office/drawing/2016/5/11/chartex" xmlns:cx6="http://schemas.microsoft.com/office/drawing/2016/5/12/chartex" xmlns:cx7="http://schemas.microsoft.com/office/drawing/2016/5/13/chartex" xmlns:cx8="http://schemas.microsoft.com/office/drawing/2016/5/14/chartex" xmlns:mc="http://schemas.openxmlformats.org/markup-compatibility/2006" xmlns:aink="http://schemas.microsoft.com/office/drawing/2016/ink" xmlns:am3d="http://schemas.microsoft.com/office/drawing/2017/model3d" xmlns:o="urn:schemas-microsoft-com:office:office" xmlns:oel="http://schemas.microsoft.com/office/2019/extlst" xmlns:r="http://schemas.openxmlformats.org/officeDocument/2006/relationships" xmlns:m="http://schemas.openxmlformats.org/officeDocument/2006/math" xmlns:v="urn:schemas-microsoft-com:vml" xmlns:wp14="http://schemas.microsoft.com/office/word/2010/wordprocessingDrawing" xmlns:wp="http://schemas.openxmlformats.org/drawingml/2006/wordprocessingDrawing" xmlns:w10="urn:schemas-microsoft-com:office:word" xmlns:w="http://schemas.openxmlformats.org/wordprocessingml/2006/main" xmlns:w14="http://schemas.microsoft.com/office/word/2010/wordml" xmlns:w15="http://schemas.microsoft.com/office/word/2012/wordml" xmlns:w16cex="http://schemas.microsoft.com/office/word/2018/wordml/cex" xmlns:w16cid="http://schemas.microsoft.com/office/word/2016/wordml/cid" xmlns:w16="http://schemas.microsoft.com/office/word/2018/wordml" xmlns:w16sdtdh="http://schemas.microsoft.com/office/word/2020/wordml/sdtdatahash" xmlns:w16se="http://schemas.microsoft.com/office/word/2015/wordml/symex" xmlns:wpg="http://schemas.microsoft.com/office/word/2010/wordprocessingGroup" xmlns:wpi="http://schemas.microsoft.com/office/word/2010/wordprocessingInk" xmlns:wne="http://schemas.microsoft.com/office/word/2006/wordml" xmlns:wps="http://schemas.microsoft.com/office/word/2010/wordprocessingShape" mc:Ignorable="w14 w15 w16se w16cid w16 w16cex w16sdtdh wp14">
   <w:body>
     <w:p>
+      <w:pPr>
+        <w:pStyle w:val="Heading1"/>
+        <w:ind w:left="0"/>
+      </w:pPr>
+      <w:r>
+        <w:t>Equipment</w:t>
+      </w:r>
+    </w:p>
+    <w:p>
+      <w:r>
+        <w:t xml:space="preserve">Cold Spring Harbor already has all of the equipment that we expect to require for this project. This includes a </w:t>
+      </w:r>
+      <w:r>
+        <w:t>high-performance</w:t>
+      </w:r>
+      <w:r>
+        <w:t xml:space="preserve"> computing cluster</w:t>
+      </w:r>
+      <w:r>
+        <w:t>. This cluster contains</w:t>
+      </w:r>
+      <w:r>
+        <w:t xml:space="preserve"> 46 compute nodes with a total of 4576 cores.</w:t>
+      </w:r>
+      <w:r>
+        <w:t xml:space="preserve"> </w:t>
+      </w:r>
+      <w:r>
+        <w:t>14</w:t>
+      </w:r>
+      <w:r>
+        <w:t xml:space="preserve"> of these nodes are</w:t>
+      </w:r>
+      <w:r>
+        <w:t xml:space="preserve"> GPU nodes each with 4 NVIDIA Tesla V100 GPUs. </w:t>
+      </w:r>
+      <w:r>
+        <w:t xml:space="preserve">This cluster provides the computing power </w:t>
+      </w:r>
+      <w:r>
+        <w:t>to process large</w:t>
+      </w:r>
+      <w:r>
+        <w:t xml:space="preserve"> splicing</w:t>
+      </w:r>
+      <w:r>
+        <w:t xml:space="preserve"> datasets and </w:t>
+      </w:r>
+      <w:r>
+        <w:t xml:space="preserve">to train neural network models. </w:t>
+      </w:r>
+      <w:r>
+        <w:t xml:space="preserve">The Kinney lab has a wet lab fully outfitted for molecular biology work and variant library cloning and sequencing library preparation. This will provide the tools and resources I need to perform massively parallel splicing assays </w:t>
+      </w:r>
+      <w:r>
+        <w:t xml:space="preserve">on designed libraries of variants. </w:t>
+      </w:r>
+      <w:r>
+        <w:t xml:space="preserve">Tissue culture of the cell lines required for the splicing assays will be enabled </w:t>
+      </w:r>
+      <w:r>
+        <w:t xml:space="preserve">by access to the Cold Spring Harbor Tissue Culture Facility which includes </w:t>
+      </w:r>
+      <w:commentRangeStart w:id="0"/>
+      <w:r>
+        <w:t xml:space="preserve">12 </w:t>
+      </w:r>
+      <w:commentRangeEnd w:id="0"/>
       <w:r>
         <w:rPr>
-          <w:color w:val="434343"/>
-          <w:sz w:val="20"/>
-          <w:szCs w:val="20"/>
+          <w:rStyle w:val="CommentReference"/>
         </w:rPr>
-        <w:t>List major items of equipment already available for this project and, if appropriate, identify the equipment's location and pertinent capabilities.</w:t>
+        <w:commentReference w:id="0"/>
+      </w:r>
+      <w:commentRangeStart w:id="1"/>
+      <w:r>
+        <w:t xml:space="preserve">laminar flow hoods, dissection scopes, </w:t>
+      </w:r>
+      <w:r>
+        <w:t>and cell counters</w:t>
+      </w:r>
+      <w:commentRangeEnd w:id="1"/>
+      <w:r>
+        <w:rPr>
+          <w:rStyle w:val="CommentReference"/>
+        </w:rPr>
+        <w:commentReference w:id="1"/>
+      </w:r>
+      <w:r>
+        <w:t xml:space="preserve">. Splicing assay data collection will be enabled by the equipment made available </w:t>
+      </w:r>
+      <w:proofErr w:type="spellStart"/>
+      <w:r>
+        <w:t>throught</w:t>
+      </w:r>
+      <w:proofErr w:type="spellEnd"/>
+      <w:r>
+        <w:t xml:space="preserve"> the Cold Spring Harbor Next Generation Sequencing Core. This </w:t>
+      </w:r>
+      <w:r>
+        <w:t>includes a</w:t>
+      </w:r>
+      <w:r>
+        <w:t xml:space="preserve"> </w:t>
+      </w:r>
+      <w:commentRangeStart w:id="2"/>
+      <w:r>
+        <w:t>bioanalyzer</w:t>
+      </w:r>
+      <w:commentRangeEnd w:id="2"/>
+      <w:r>
+        <w:rPr>
+          <w:rStyle w:val="CommentReference"/>
+        </w:rPr>
+        <w:commentReference w:id="2"/>
+      </w:r>
+      <w:r>
+        <w:t xml:space="preserve">, </w:t>
+      </w:r>
+      <w:r>
+        <w:t xml:space="preserve">an Illumina MiSeq, an Illumina Nextseq 500, </w:t>
+      </w:r>
+      <w:r>
+        <w:t xml:space="preserve">an </w:t>
+      </w:r>
+      <w:r>
+        <w:t>I</w:t>
+      </w:r>
+      <w:r>
+        <w:t>llumina Nextseq</w:t>
+      </w:r>
+      <w:r>
+        <w:t xml:space="preserve"> </w:t>
+      </w:r>
+      <w:r>
+        <w:t>5</w:t>
+      </w:r>
+      <w:r>
+        <w:t>5</w:t>
+      </w:r>
+      <w:r>
+        <w:t>0,</w:t>
+      </w:r>
+      <w:r>
+        <w:t xml:space="preserve"> </w:t>
+      </w:r>
+      <w:r>
+        <w:t xml:space="preserve">an </w:t>
+      </w:r>
+      <w:r>
+        <w:t>I</w:t>
+      </w:r>
+      <w:r>
+        <w:t xml:space="preserve">llumina Nextseq </w:t>
+      </w:r>
+      <w:r>
+        <w:t>2000</w:t>
+      </w:r>
+      <w:r>
+        <w:t>,</w:t>
+      </w:r>
+      <w:r>
+        <w:t xml:space="preserve"> a Pacific Biosciences Sequel II, an Oxford Nanopore </w:t>
+      </w:r>
+      <w:proofErr w:type="spellStart"/>
+      <w:r>
+        <w:t>GridION</w:t>
+      </w:r>
+      <w:proofErr w:type="spellEnd"/>
+      <w:r>
+        <w:t xml:space="preserve">, and an Oxford Nanopore </w:t>
+      </w:r>
+      <w:proofErr w:type="spellStart"/>
+      <w:r>
+        <w:t>PromethION</w:t>
+      </w:r>
+      <w:proofErr w:type="spellEnd"/>
+      <w:r>
+        <w:t xml:space="preserve">. Access to this equipment will enable collecting splicing data from targeted </w:t>
+      </w:r>
+      <w:r>
+        <w:t>massively parallel splicing assay</w:t>
+      </w:r>
+      <w:r>
+        <w:t>s.</w:t>
       </w:r>
     </w:p>
     <w:sectPr>
+      <w:type w:val="continuous"/>
       <w:pgSz w:w="12240" w:h="15840"/>
-      <w:pgMar w:top="1440" w:right="1440" w:bottom="1440" w:left="1440" w:header="720" w:footer="720" w:gutter="0"/>
+      <w:pgMar w:top="660" w:right="620" w:bottom="483" w:left="900" w:header="720" w:footer="720" w:gutter="0"/>
       <w:cols w:space="720"/>
-      <w:docGrid w:linePitch="360"/>
     </w:sectPr>
   </w:body>
 </w:document>
+</file>
+
+<file path=word/comments.xml><?xml version="1.0" encoding="utf-8"?>
+<w:comments xmlns:wpc="http://schemas.microsoft.com/office/word/2010/wordprocessingCanvas" xmlns:cx="http://schemas.microsoft.com/office/drawing/2014/chartex" xmlns:cx1="http://schemas.microsoft.com/office/drawing/2015/9/8/chartex" xmlns:cx2="http://schemas.microsoft.com/office/drawing/2015/10/21/chartex" xmlns:cx3="http://schemas.microsoft.com/office/drawing/2016/5/9/chartex" xmlns:cx4="http://schemas.microsoft.com/office/drawing/2016/5/10/chartex" xmlns:cx5="http://schemas.microsoft.com/office/drawing/2016/5/11/chartex" xmlns:cx6="http://schemas.microsoft.com/office/drawing/2016/5/12/chartex" xmlns:cx7="http://schemas.microsoft.com/office/drawing/2016/5/13/chartex" xmlns:cx8="http://schemas.microsoft.com/office/drawing/2016/5/14/chartex" xmlns:mc="http://schemas.openxmlformats.org/markup-compatibility/2006" xmlns:aink="http://schemas.microsoft.com/office/drawing/2016/ink" xmlns:am3d="http://schemas.microsoft.com/office/drawing/2017/model3d" xmlns:o="urn:schemas-microsoft-com:office:office" xmlns:oel="http://schemas.microsoft.com/office/2019/extlst" xmlns:r="http://schemas.openxmlformats.org/officeDocument/2006/relationships" xmlns:m="http://schemas.openxmlformats.org/officeDocument/2006/math" xmlns:v="urn:schemas-microsoft-com:vml" xmlns:wp14="http://schemas.microsoft.com/office/word/2010/wordprocessingDrawing" xmlns:wp="http://schemas.openxmlformats.org/drawingml/2006/wordprocessingDrawing" xmlns:w10="urn:schemas-microsoft-com:office:word" xmlns:w="http://schemas.openxmlformats.org/wordprocessingml/2006/main" xmlns:w14="http://schemas.microsoft.com/office/word/2010/wordml" xmlns:w15="http://schemas.microsoft.com/office/word/2012/wordml" xmlns:w16cex="http://schemas.microsoft.com/office/word/2018/wordml/cex" xmlns:w16cid="http://schemas.microsoft.com/office/word/2016/wordml/cid" xmlns:w16="http://schemas.microsoft.com/office/word/2018/wordml" xmlns:w16sdtdh="http://schemas.microsoft.com/office/word/2020/wordml/sdtdatahash" xmlns:w16se="http://schemas.microsoft.com/office/word/2015/wordml/symex" xmlns:wpg="http://schemas.microsoft.com/office/word/2010/wordprocessingGroup" xmlns:wpi="http://schemas.microsoft.com/office/word/2010/wordprocessingInk" xmlns:wne="http://schemas.microsoft.com/office/word/2006/wordml" xmlns:wps="http://schemas.microsoft.com/office/word/2010/wordprocessingShape" mc:Ignorable="w14 w15 w16se w16cid w16 w16cex w16sdtdh wp14">
+  <w:comment w:id="0" w:author="John Desmarais" w:date="2023-06-09T21:13:00Z" w:initials="JD">
+    <w:p>
+      <w:pPr>
+        <w:pStyle w:val="CommentText"/>
+      </w:pPr>
+      <w:r>
+        <w:rPr>
+          <w:rStyle w:val="CommentReference"/>
+        </w:rPr>
+        <w:annotationRef/>
+      </w:r>
+      <w:r>
+        <w:t>Check number</w:t>
+      </w:r>
+    </w:p>
+  </w:comment>
+  <w:comment w:id="1" w:author="John Desmarais" w:date="2023-06-09T21:23:00Z" w:initials="JD">
+    <w:p>
+      <w:pPr>
+        <w:pStyle w:val="CommentText"/>
+      </w:pPr>
+      <w:r>
+        <w:rPr>
+          <w:rStyle w:val="CommentReference"/>
+        </w:rPr>
+        <w:annotationRef/>
+      </w:r>
+      <w:r>
+        <w:rPr>
+          <w:rStyle w:val="CommentReference"/>
+        </w:rPr>
+        <w:annotationRef/>
+      </w:r>
+      <w:r>
+        <w:t xml:space="preserve">Add model numbers </w:t>
+      </w:r>
+      <w:proofErr w:type="spellStart"/>
+      <w:r>
+        <w:t>etc</w:t>
+      </w:r>
+      <w:proofErr w:type="spellEnd"/>
+    </w:p>
+    <w:p>
+      <w:pPr>
+        <w:pStyle w:val="CommentText"/>
+      </w:pPr>
+    </w:p>
+  </w:comment>
+  <w:comment w:id="2" w:author="John Desmarais" w:date="2023-06-09T21:27:00Z" w:initials="JD">
+    <w:p>
+      <w:pPr>
+        <w:pStyle w:val="CommentText"/>
+      </w:pPr>
+      <w:r>
+        <w:rPr>
+          <w:rStyle w:val="CommentReference"/>
+        </w:rPr>
+        <w:annotationRef/>
+      </w:r>
+      <w:r>
+        <w:t>Model number</w:t>
+      </w:r>
+    </w:p>
+  </w:comment>
+</w:comments>
+</file>
+
+<file path=word/commentsExtended.xml><?xml version="1.0" encoding="utf-8"?>
+<w15:commentsEx xmlns:wpc="http://schemas.microsoft.com/office/word/2010/wordprocessingCanvas" xmlns:cx="http://schemas.microsoft.com/office/drawing/2014/chartex" xmlns:cx1="http://schemas.microsoft.com/office/drawing/2015/9/8/chartex" xmlns:cx2="http://schemas.microsoft.com/office/drawing/2015/10/21/chartex" xmlns:cx3="http://schemas.microsoft.com/office/drawing/2016/5/9/chartex" xmlns:cx4="http://schemas.microsoft.com/office/drawing/2016/5/10/chartex" xmlns:cx5="http://schemas.microsoft.com/office/drawing/2016/5/11/chartex" xmlns:cx6="http://schemas.microsoft.com/office/drawing/2016/5/12/chartex" xmlns:cx7="http://schemas.microsoft.com/office/drawing/2016/5/13/chartex" xmlns:cx8="http://schemas.microsoft.com/office/drawing/2016/5/14/chartex" xmlns:mc="http://schemas.openxmlformats.org/markup-compatibility/2006" xmlns:aink="http://schemas.microsoft.com/office/drawing/2016/ink" xmlns:am3d="http://schemas.microsoft.com/office/drawing/2017/model3d" xmlns:o="urn:schemas-microsoft-com:office:office" xmlns:oel="http://schemas.microsoft.com/office/2019/extlst" xmlns:r="http://schemas.openxmlformats.org/officeDocument/2006/relationships" xmlns:m="http://schemas.openxmlformats.org/officeDocument/2006/math" xmlns:v="urn:schemas-microsoft-com:vml" xmlns:wp14="http://schemas.microsoft.com/office/word/2010/wordprocessingDrawing" xmlns:wp="http://schemas.openxmlformats.org/drawingml/2006/wordprocessingDrawing" xmlns:w10="urn:schemas-microsoft-com:office:word" xmlns:w="http://schemas.openxmlformats.org/wordprocessingml/2006/main" xmlns:w14="http://schemas.microsoft.com/office/word/2010/wordml" xmlns:w15="http://schemas.microsoft.com/office/word/2012/wordml" xmlns:w16cex="http://schemas.microsoft.com/office/word/2018/wordml/cex" xmlns:w16cid="http://schemas.microsoft.com/office/word/2016/wordml/cid" xmlns:w16="http://schemas.microsoft.com/office/word/2018/wordml" xmlns:w16sdtdh="http://schemas.microsoft.com/office/word/2020/wordml/sdtdatahash" xmlns:w16se="http://schemas.microsoft.com/office/word/2015/wordml/symex" xmlns:wpg="http://schemas.microsoft.com/office/word/2010/wordprocessingGroup" xmlns:wpi="http://schemas.microsoft.com/office/word/2010/wordprocessingInk" xmlns:wne="http://schemas.microsoft.com/office/word/2006/wordml" xmlns:wps="http://schemas.microsoft.com/office/word/2010/wordprocessingShape" mc:Ignorable="w14 w15 w16se w16cid w16 w16cex w16sdtdh wp14">
+  <w15:commentEx w15:paraId="03C26A2F" w15:done="0"/>
+  <w15:commentEx w15:paraId="71C4C9C0" w15:done="0"/>
+  <w15:commentEx w15:paraId="6B7B8F24" w15:done="0"/>
+</w15:commentsEx>
+</file>
+
+<file path=word/commentsExtensible.xml><?xml version="1.0" encoding="utf-8"?>
+<w16cex:commentsExtensible xmlns:wpc="http://schemas.microsoft.com/office/word/2010/wordprocessingCanvas" xmlns:cx="http://schemas.microsoft.com/office/drawing/2014/chartex" xmlns:cx1="http://schemas.microsoft.com/office/drawing/2015/9/8/chartex" xmlns:cx2="http://schemas.microsoft.com/office/drawing/2015/10/21/chartex" xmlns:cx3="http://schemas.microsoft.com/office/drawing/2016/5/9/chartex" xmlns:cx4="http://schemas.microsoft.com/office/drawing/2016/5/10/chartex" xmlns:cx5="http://schemas.microsoft.com/office/drawing/2016/5/11/chartex" xmlns:cx6="http://schemas.microsoft.com/office/drawing/2016/5/12/chartex" xmlns:cx7="http://schemas.microsoft.com/office/drawing/2016/5/13/chartex" xmlns:cx8="http://schemas.microsoft.com/office/drawing/2016/5/14/chartex" xmlns:mc="http://schemas.openxmlformats.org/markup-compatibility/2006" xmlns:aink="http://schemas.microsoft.com/office/drawing/2016/ink" xmlns:am3d="http://schemas.microsoft.com/office/drawing/2017/model3d" xmlns:o="urn:schemas-microsoft-com:office:office" xmlns:oel="http://schemas.microsoft.com/office/2019/extlst" xmlns:r="http://schemas.openxmlformats.org/officeDocument/2006/relationships" xmlns:m="http://schemas.openxmlformats.org/officeDocument/2006/math" xmlns:v="urn:schemas-microsoft-com:vml" xmlns:wp14="http://schemas.microsoft.com/office/word/2010/wordprocessingDrawing" xmlns:wp="http://schemas.openxmlformats.org/drawingml/2006/wordprocessingDrawing" xmlns:w10="urn:schemas-microsoft-com:office:word" xmlns:w="http://schemas.openxmlformats.org/wordprocessingml/2006/main" xmlns:w14="http://schemas.microsoft.com/office/word/2010/wordml" xmlns:w15="http://schemas.microsoft.com/office/word/2012/wordml" xmlns:w16cex="http://schemas.microsoft.com/office/word/2018/wordml/cex" xmlns:w16cid="http://schemas.microsoft.com/office/word/2016/wordml/cid" xmlns:w16="http://schemas.microsoft.com/office/word/2018/wordml" xmlns:w16sdtdh="http://schemas.microsoft.com/office/word/2020/wordml/sdtdatahash" xmlns:w16se="http://schemas.microsoft.com/office/word/2015/wordml/symex" xmlns:wpg="http://schemas.microsoft.com/office/word/2010/wordprocessingGroup" xmlns:wpi="http://schemas.microsoft.com/office/word/2010/wordprocessingInk" xmlns:wne="http://schemas.microsoft.com/office/word/2006/wordml" xmlns:wps="http://schemas.microsoft.com/office/word/2010/wordprocessingShape" mc:Ignorable="w14 w15 w16se w16cid w16 w16cex w16sdtdh wp14">
+  <w16cex:commentExtensible w16cex:durableId="282E1465" w16cex:dateUtc="2023-06-10T01:13:00Z"/>
+  <w16cex:commentExtensible w16cex:durableId="282E16EF" w16cex:dateUtc="2023-06-10T01:23:00Z"/>
+  <w16cex:commentExtensible w16cex:durableId="282E17C6" w16cex:dateUtc="2023-06-10T01:27:00Z"/>
+</w16cex:commentsExtensible>
+</file>
+
+<file path=word/commentsIds.xml><?xml version="1.0" encoding="utf-8"?>
+<w16cid:commentsIds xmlns:wpc="http://schemas.microsoft.com/office/word/2010/wordprocessingCanvas" xmlns:cx="http://schemas.microsoft.com/office/drawing/2014/chartex" xmlns:cx1="http://schemas.microsoft.com/office/drawing/2015/9/8/chartex" xmlns:cx2="http://schemas.microsoft.com/office/drawing/2015/10/21/chartex" xmlns:cx3="http://schemas.microsoft.com/office/drawing/2016/5/9/chartex" xmlns:cx4="http://schemas.microsoft.com/office/drawing/2016/5/10/chartex" xmlns:cx5="http://schemas.microsoft.com/office/drawing/2016/5/11/chartex" xmlns:cx6="http://schemas.microsoft.com/office/drawing/2016/5/12/chartex" xmlns:cx7="http://schemas.microsoft.com/office/drawing/2016/5/13/chartex" xmlns:cx8="http://schemas.microsoft.com/office/drawing/2016/5/14/chartex" xmlns:mc="http://schemas.openxmlformats.org/markup-compatibility/2006" xmlns:aink="http://schemas.microsoft.com/office/drawing/2016/ink" xmlns:am3d="http://schemas.microsoft.com/office/drawing/2017/model3d" xmlns:o="urn:schemas-microsoft-com:office:office" xmlns:oel="http://schemas.microsoft.com/office/2019/extlst" xmlns:r="http://schemas.openxmlformats.org/officeDocument/2006/relationships" xmlns:m="http://schemas.openxmlformats.org/officeDocument/2006/math" xmlns:v="urn:schemas-microsoft-com:vml" xmlns:wp14="http://schemas.microsoft.com/office/word/2010/wordprocessingDrawing" xmlns:wp="http://schemas.openxmlformats.org/drawingml/2006/wordprocessingDrawing" xmlns:w10="urn:schemas-microsoft-com:office:word" xmlns:w="http://schemas.openxmlformats.org/wordprocessingml/2006/main" xmlns:w14="http://schemas.microsoft.com/office/word/2010/wordml" xmlns:w15="http://schemas.microsoft.com/office/word/2012/wordml" xmlns:w16cex="http://schemas.microsoft.com/office/word/2018/wordml/cex" xmlns:w16cid="http://schemas.microsoft.com/office/word/2016/wordml/cid" xmlns:w16="http://schemas.microsoft.com/office/word/2018/wordml" xmlns:w16sdtdh="http://schemas.microsoft.com/office/word/2020/wordml/sdtdatahash" xmlns:w16se="http://schemas.microsoft.com/office/word/2015/wordml/symex" xmlns:wpg="http://schemas.microsoft.com/office/word/2010/wordprocessingGroup" xmlns:wpi="http://schemas.microsoft.com/office/word/2010/wordprocessingInk" xmlns:wne="http://schemas.microsoft.com/office/word/2006/wordml" xmlns:wps="http://schemas.microsoft.com/office/word/2010/wordprocessingShape" mc:Ignorable="w14 w15 w16se w16cid w16 w16cex w16sdtdh wp14">
+  <w16cid:commentId w16cid:paraId="03C26A2F" w16cid:durableId="282E1465"/>
+  <w16cid:commentId w16cid:paraId="71C4C9C0" w16cid:durableId="282E16EF"/>
+  <w16cid:commentId w16cid:paraId="6B7B8F24" w16cid:durableId="282E17C6"/>
+</w16cid:commentsIds>
+</file>
+
+<file path=word/numbering.xml><?xml version="1.0" encoding="utf-8"?>
+<w:numbering xmlns:wpc="http://schemas.microsoft.com/office/word/2010/wordprocessingCanvas" xmlns:cx="http://schemas.microsoft.com/office/drawing/2014/chartex" xmlns:cx1="http://schemas.microsoft.com/office/drawing/2015/9/8/chartex" xmlns:cx2="http://schemas.microsoft.com/office/drawing/2015/10/21/chartex" xmlns:cx3="http://schemas.microsoft.com/office/drawing/2016/5/9/chartex" xmlns:cx4="http://schemas.microsoft.com/office/drawing/2016/5/10/chartex" xmlns:cx5="http://schemas.microsoft.com/office/drawing/2016/5/11/chartex" xmlns:cx6="http://schemas.microsoft.com/office/drawing/2016/5/12/chartex" xmlns:cx7="http://schemas.microsoft.com/office/drawing/2016/5/13/chartex" xmlns:cx8="http://schemas.microsoft.com/office/drawing/2016/5/14/chartex" xmlns:mc="http://schemas.openxmlformats.org/markup-compatibility/2006" xmlns:aink="http://schemas.microsoft.com/office/drawing/2016/ink" xmlns:am3d="http://schemas.microsoft.com/office/drawing/2017/model3d" xmlns:o="urn:schemas-microsoft-com:office:office" xmlns:oel="http://schemas.microsoft.com/office/2019/extlst" xmlns:r="http://schemas.openxmlformats.org/officeDocument/2006/relationships" xmlns:m="http://schemas.openxmlformats.org/officeDocument/2006/math" xmlns:v="urn:schemas-microsoft-com:vml" xmlns:wp14="http://schemas.microsoft.com/office/word/2010/wordprocessingDrawing" xmlns:wp="http://schemas.openxmlformats.org/drawingml/2006/wordprocessingDrawing" xmlns:w10="urn:schemas-microsoft-com:office:word" xmlns:w="http://schemas.openxmlformats.org/wordprocessingml/2006/main" xmlns:w14="http://schemas.microsoft.com/office/word/2010/wordml" xmlns:w15="http://schemas.microsoft.com/office/word/2012/wordml" xmlns:w16cex="http://schemas.microsoft.com/office/word/2018/wordml/cex" xmlns:w16cid="http://schemas.microsoft.com/office/word/2016/wordml/cid" xmlns:w16="http://schemas.microsoft.com/office/word/2018/wordml" xmlns:w16sdtdh="http://schemas.microsoft.com/office/word/2020/wordml/sdtdatahash" xmlns:w16se="http://schemas.microsoft.com/office/word/2015/wordml/symex" xmlns:wpg="http://schemas.microsoft.com/office/word/2010/wordprocessingGroup" xmlns:wpi="http://schemas.microsoft.com/office/word/2010/wordprocessingInk" xmlns:wne="http://schemas.microsoft.com/office/word/2006/wordml" xmlns:wps="http://schemas.microsoft.com/office/word/2010/wordprocessingShape" mc:Ignorable="w14 w15 w16se w16cid w16 w16cex w16sdtdh wp14">
+  <w:abstractNum w:abstractNumId="0" w15:restartNumberingAfterBreak="0">
+    <w:nsid w:val="3C31576E"/>
+    <w:multiLevelType w:val="hybridMultilevel"/>
+    <w:tmpl w:val="6822485C"/>
+    <w:lvl w:ilvl="0" w:tplc="F9F0F7F0">
+      <w:start w:val="1"/>
+      <w:numFmt w:val="bullet"/>
+      <w:lvlText w:val="-"/>
+      <w:lvlJc w:val="left"/>
+      <w:pPr>
+        <w:ind w:left="720" w:hanging="360"/>
+      </w:pPr>
+      <w:rPr>
+        <w:rFonts w:ascii="Arial" w:eastAsia="Arial" w:hAnsi="Arial" w:cs="Arial" w:hint="default"/>
+      </w:rPr>
+    </w:lvl>
+    <w:lvl w:ilvl="1" w:tplc="04090003" w:tentative="1">
+      <w:start w:val="1"/>
+      <w:numFmt w:val="bullet"/>
+      <w:lvlText w:val="o"/>
+      <w:lvlJc w:val="left"/>
+      <w:pPr>
+        <w:ind w:left="1440" w:hanging="360"/>
+      </w:pPr>
+      <w:rPr>
+        <w:rFonts w:ascii="Courier New" w:hAnsi="Courier New" w:cs="Courier New" w:hint="default"/>
+      </w:rPr>
+    </w:lvl>
+    <w:lvl w:ilvl="2" w:tplc="04090005" w:tentative="1">
+      <w:start w:val="1"/>
+      <w:numFmt w:val="bullet"/>
+      <w:lvlText w:val=""/>
+      <w:lvlJc w:val="left"/>
+      <w:pPr>
+        <w:ind w:left="2160" w:hanging="360"/>
+      </w:pPr>
+      <w:rPr>
+        <w:rFonts w:ascii="Wingdings" w:hAnsi="Wingdings" w:hint="default"/>
+      </w:rPr>
+    </w:lvl>
+    <w:lvl w:ilvl="3" w:tplc="04090001" w:tentative="1">
+      <w:start w:val="1"/>
+      <w:numFmt w:val="bullet"/>
+      <w:lvlText w:val=""/>
+      <w:lvlJc w:val="left"/>
+      <w:pPr>
+        <w:ind w:left="2880" w:hanging="360"/>
+      </w:pPr>
+      <w:rPr>
+        <w:rFonts w:ascii="Symbol" w:hAnsi="Symbol" w:hint="default"/>
+      </w:rPr>
+    </w:lvl>
+    <w:lvl w:ilvl="4" w:tplc="04090003" w:tentative="1">
+      <w:start w:val="1"/>
+      <w:numFmt w:val="bullet"/>
+      <w:lvlText w:val="o"/>
+      <w:lvlJc w:val="left"/>
+      <w:pPr>
+        <w:ind w:left="3600" w:hanging="360"/>
+      </w:pPr>
+      <w:rPr>
+        <w:rFonts w:ascii="Courier New" w:hAnsi="Courier New" w:cs="Courier New" w:hint="default"/>
+      </w:rPr>
+    </w:lvl>
+    <w:lvl w:ilvl="5" w:tplc="04090005" w:tentative="1">
+      <w:start w:val="1"/>
+      <w:numFmt w:val="bullet"/>
+      <w:lvlText w:val=""/>
+      <w:lvlJc w:val="left"/>
+      <w:pPr>
+        <w:ind w:left="4320" w:hanging="360"/>
+      </w:pPr>
+      <w:rPr>
+        <w:rFonts w:ascii="Wingdings" w:hAnsi="Wingdings" w:hint="default"/>
+      </w:rPr>
+    </w:lvl>
+    <w:lvl w:ilvl="6" w:tplc="04090001" w:tentative="1">
+      <w:start w:val="1"/>
+      <w:numFmt w:val="bullet"/>
+      <w:lvlText w:val=""/>
+      <w:lvlJc w:val="left"/>
+      <w:pPr>
+        <w:ind w:left="5040" w:hanging="360"/>
+      </w:pPr>
+      <w:rPr>
+        <w:rFonts w:ascii="Symbol" w:hAnsi="Symbol" w:hint="default"/>
+      </w:rPr>
+    </w:lvl>
+    <w:lvl w:ilvl="7" w:tplc="04090003" w:tentative="1">
+      <w:start w:val="1"/>
+      <w:numFmt w:val="bullet"/>
+      <w:lvlText w:val="o"/>
+      <w:lvlJc w:val="left"/>
+      <w:pPr>
+        <w:ind w:left="5760" w:hanging="360"/>
+      </w:pPr>
+      <w:rPr>
+        <w:rFonts w:ascii="Courier New" w:hAnsi="Courier New" w:cs="Courier New" w:hint="default"/>
+      </w:rPr>
+    </w:lvl>
+    <w:lvl w:ilvl="8" w:tplc="04090005" w:tentative="1">
+      <w:start w:val="1"/>
+      <w:numFmt w:val="bullet"/>
+      <w:lvlText w:val=""/>
+      <w:lvlJc w:val="left"/>
+      <w:pPr>
+        <w:ind w:left="6480" w:hanging="360"/>
+      </w:pPr>
+      <w:rPr>
+        <w:rFonts w:ascii="Wingdings" w:hAnsi="Wingdings" w:hint="default"/>
+      </w:rPr>
+    </w:lvl>
+  </w:abstractNum>
+  <w:abstractNum w:abstractNumId="1" w15:restartNumberingAfterBreak="0">
+    <w:nsid w:val="422246A3"/>
+    <w:multiLevelType w:val="hybridMultilevel"/>
+    <w:tmpl w:val="82708534"/>
+    <w:lvl w:ilvl="0" w:tplc="0409000F">
+      <w:start w:val="1"/>
+      <w:numFmt w:val="decimal"/>
+      <w:lvlText w:val="%1."/>
+      <w:lvlJc w:val="left"/>
+      <w:pPr>
+        <w:ind w:left="720" w:hanging="360"/>
+      </w:pPr>
+      <w:rPr>
+        <w:rFonts w:hint="default"/>
+      </w:rPr>
+    </w:lvl>
+    <w:lvl w:ilvl="1" w:tplc="04090019">
+      <w:start w:val="1"/>
+      <w:numFmt w:val="lowerLetter"/>
+      <w:lvlText w:val="%2."/>
+      <w:lvlJc w:val="left"/>
+      <w:pPr>
+        <w:ind w:left="1440" w:hanging="360"/>
+      </w:pPr>
+    </w:lvl>
+    <w:lvl w:ilvl="2" w:tplc="0409001B">
+      <w:start w:val="1"/>
+      <w:numFmt w:val="lowerRoman"/>
+      <w:lvlText w:val="%3."/>
+      <w:lvlJc w:val="right"/>
+      <w:pPr>
+        <w:ind w:left="2160" w:hanging="180"/>
+      </w:pPr>
+    </w:lvl>
+    <w:lvl w:ilvl="3" w:tplc="0409000F">
+      <w:start w:val="1"/>
+      <w:numFmt w:val="decimal"/>
+      <w:lvlText w:val="%4."/>
+      <w:lvlJc w:val="left"/>
+      <w:pPr>
+        <w:ind w:left="2880" w:hanging="360"/>
+      </w:pPr>
+    </w:lvl>
+    <w:lvl w:ilvl="4" w:tplc="04090019">
+      <w:start w:val="1"/>
+      <w:numFmt w:val="lowerLetter"/>
+      <w:lvlText w:val="%5."/>
+      <w:lvlJc w:val="left"/>
+      <w:pPr>
+        <w:ind w:left="3600" w:hanging="360"/>
+      </w:pPr>
+    </w:lvl>
+    <w:lvl w:ilvl="5" w:tplc="0409001B" w:tentative="1">
+      <w:start w:val="1"/>
+      <w:numFmt w:val="lowerRoman"/>
+      <w:lvlText w:val="%6."/>
+      <w:lvlJc w:val="right"/>
+      <w:pPr>
+        <w:ind w:left="4320" w:hanging="180"/>
+      </w:pPr>
+    </w:lvl>
+    <w:lvl w:ilvl="6" w:tplc="0409000F" w:tentative="1">
+      <w:start w:val="1"/>
+      <w:numFmt w:val="decimal"/>
+      <w:lvlText w:val="%7."/>
+      <w:lvlJc w:val="left"/>
+      <w:pPr>
+        <w:ind w:left="5040" w:hanging="360"/>
+      </w:pPr>
+    </w:lvl>
+    <w:lvl w:ilvl="7" w:tplc="04090019" w:tentative="1">
+      <w:start w:val="1"/>
+      <w:numFmt w:val="lowerLetter"/>
+      <w:lvlText w:val="%8."/>
+      <w:lvlJc w:val="left"/>
+      <w:pPr>
+        <w:ind w:left="5760" w:hanging="360"/>
+      </w:pPr>
+    </w:lvl>
+    <w:lvl w:ilvl="8" w:tplc="0409001B" w:tentative="1">
+      <w:start w:val="1"/>
+      <w:numFmt w:val="lowerRoman"/>
+      <w:lvlText w:val="%9."/>
+      <w:lvlJc w:val="right"/>
+      <w:pPr>
+        <w:ind w:left="6480" w:hanging="180"/>
+      </w:pPr>
+    </w:lvl>
+  </w:abstractNum>
+  <w:abstractNum w:abstractNumId="2" w15:restartNumberingAfterBreak="0">
+    <w:nsid w:val="4DE62D41"/>
+    <w:multiLevelType w:val="hybridMultilevel"/>
+    <w:tmpl w:val="4886C80C"/>
+    <w:lvl w:ilvl="0" w:tplc="5E7E6C18">
+      <w:start w:val="1"/>
+      <w:numFmt w:val="bullet"/>
+      <w:lvlText w:val="-"/>
+      <w:lvlJc w:val="left"/>
+      <w:pPr>
+        <w:ind w:left="720" w:hanging="360"/>
+      </w:pPr>
+      <w:rPr>
+        <w:rFonts w:ascii="Arial" w:eastAsia="Arial" w:hAnsi="Arial" w:cs="Arial" w:hint="default"/>
+      </w:rPr>
+    </w:lvl>
+    <w:lvl w:ilvl="1" w:tplc="04090003">
+      <w:start w:val="1"/>
+      <w:numFmt w:val="bullet"/>
+      <w:lvlText w:val="o"/>
+      <w:lvlJc w:val="left"/>
+      <w:pPr>
+        <w:ind w:left="1440" w:hanging="360"/>
+      </w:pPr>
+      <w:rPr>
+        <w:rFonts w:ascii="Courier New" w:hAnsi="Courier New" w:cs="Courier New" w:hint="default"/>
+      </w:rPr>
+    </w:lvl>
+    <w:lvl w:ilvl="2" w:tplc="04090005">
+      <w:start w:val="1"/>
+      <w:numFmt w:val="bullet"/>
+      <w:lvlText w:val=""/>
+      <w:lvlJc w:val="left"/>
+      <w:pPr>
+        <w:ind w:left="2160" w:hanging="360"/>
+      </w:pPr>
+      <w:rPr>
+        <w:rFonts w:ascii="Wingdings" w:hAnsi="Wingdings" w:hint="default"/>
+      </w:rPr>
+    </w:lvl>
+    <w:lvl w:ilvl="3" w:tplc="04090001" w:tentative="1">
+      <w:start w:val="1"/>
+      <w:numFmt w:val="bullet"/>
+      <w:lvlText w:val=""/>
+      <w:lvlJc w:val="left"/>
+      <w:pPr>
+        <w:ind w:left="2880" w:hanging="360"/>
+      </w:pPr>
+      <w:rPr>
+        <w:rFonts w:ascii="Symbol" w:hAnsi="Symbol" w:hint="default"/>
+      </w:rPr>
+    </w:lvl>
+    <w:lvl w:ilvl="4" w:tplc="04090003" w:tentative="1">
+      <w:start w:val="1"/>
+      <w:numFmt w:val="bullet"/>
+      <w:lvlText w:val="o"/>
+      <w:lvlJc w:val="left"/>
+      <w:pPr>
+        <w:ind w:left="3600" w:hanging="360"/>
+      </w:pPr>
+      <w:rPr>
+        <w:rFonts w:ascii="Courier New" w:hAnsi="Courier New" w:cs="Courier New" w:hint="default"/>
+      </w:rPr>
+    </w:lvl>
+    <w:lvl w:ilvl="5" w:tplc="04090005" w:tentative="1">
+      <w:start w:val="1"/>
+      <w:numFmt w:val="bullet"/>
+      <w:lvlText w:val=""/>
+      <w:lvlJc w:val="left"/>
+      <w:pPr>
+        <w:ind w:left="4320" w:hanging="360"/>
+      </w:pPr>
+      <w:rPr>
+        <w:rFonts w:ascii="Wingdings" w:hAnsi="Wingdings" w:hint="default"/>
+      </w:rPr>
+    </w:lvl>
+    <w:lvl w:ilvl="6" w:tplc="04090001" w:tentative="1">
+      <w:start w:val="1"/>
+      <w:numFmt w:val="bullet"/>
+      <w:lvlText w:val=""/>
+      <w:lvlJc w:val="left"/>
+      <w:pPr>
+        <w:ind w:left="5040" w:hanging="360"/>
+      </w:pPr>
+      <w:rPr>
+        <w:rFonts w:ascii="Symbol" w:hAnsi="Symbol" w:hint="default"/>
+      </w:rPr>
+    </w:lvl>
+    <w:lvl w:ilvl="7" w:tplc="04090003" w:tentative="1">
+      <w:start w:val="1"/>
+      <w:numFmt w:val="bullet"/>
+      <w:lvlText w:val="o"/>
+      <w:lvlJc w:val="left"/>
+      <w:pPr>
+        <w:ind w:left="5760" w:hanging="360"/>
+      </w:pPr>
+      <w:rPr>
+        <w:rFonts w:ascii="Courier New" w:hAnsi="Courier New" w:cs="Courier New" w:hint="default"/>
+      </w:rPr>
+    </w:lvl>
+    <w:lvl w:ilvl="8" w:tplc="04090005" w:tentative="1">
+      <w:start w:val="1"/>
+      <w:numFmt w:val="bullet"/>
+      <w:lvlText w:val=""/>
+      <w:lvlJc w:val="left"/>
+      <w:pPr>
+        <w:ind w:left="6480" w:hanging="360"/>
+      </w:pPr>
+      <w:rPr>
+        <w:rFonts w:ascii="Wingdings" w:hAnsi="Wingdings" w:hint="default"/>
+      </w:rPr>
+    </w:lvl>
+  </w:abstractNum>
+  <w:abstractNum w:abstractNumId="3" w15:restartNumberingAfterBreak="0">
+    <w:nsid w:val="535229D0"/>
+    <w:multiLevelType w:val="hybridMultilevel"/>
+    <w:tmpl w:val="DF02028C"/>
+    <w:lvl w:ilvl="0" w:tplc="0409000F">
+      <w:start w:val="1"/>
+      <w:numFmt w:val="decimal"/>
+      <w:lvlText w:val="%1."/>
+      <w:lvlJc w:val="left"/>
+      <w:pPr>
+        <w:ind w:left="720" w:hanging="360"/>
+      </w:pPr>
+      <w:rPr>
+        <w:rFonts w:hint="default"/>
+      </w:rPr>
+    </w:lvl>
+    <w:lvl w:ilvl="1" w:tplc="04090019" w:tentative="1">
+      <w:start w:val="1"/>
+      <w:numFmt w:val="lowerLetter"/>
+      <w:lvlText w:val="%2."/>
+      <w:lvlJc w:val="left"/>
+      <w:pPr>
+        <w:ind w:left="1440" w:hanging="360"/>
+      </w:pPr>
+    </w:lvl>
+    <w:lvl w:ilvl="2" w:tplc="0409001B" w:tentative="1">
+      <w:start w:val="1"/>
+      <w:numFmt w:val="lowerRoman"/>
+      <w:lvlText w:val="%3."/>
+      <w:lvlJc w:val="right"/>
+      <w:pPr>
+        <w:ind w:left="2160" w:hanging="180"/>
+      </w:pPr>
+    </w:lvl>
+    <w:lvl w:ilvl="3" w:tplc="0409000F" w:tentative="1">
+      <w:start w:val="1"/>
+      <w:numFmt w:val="decimal"/>
+      <w:lvlText w:val="%4."/>
+      <w:lvlJc w:val="left"/>
+      <w:pPr>
+        <w:ind w:left="2880" w:hanging="360"/>
+      </w:pPr>
+    </w:lvl>
+    <w:lvl w:ilvl="4" w:tplc="04090019" w:tentative="1">
+      <w:start w:val="1"/>
+      <w:numFmt w:val="lowerLetter"/>
+      <w:lvlText w:val="%5."/>
+      <w:lvlJc w:val="left"/>
+      <w:pPr>
+        <w:ind w:left="3600" w:hanging="360"/>
+      </w:pPr>
+    </w:lvl>
+    <w:lvl w:ilvl="5" w:tplc="0409001B" w:tentative="1">
+      <w:start w:val="1"/>
+      <w:numFmt w:val="lowerRoman"/>
+      <w:lvlText w:val="%6."/>
+      <w:lvlJc w:val="right"/>
+      <w:pPr>
+        <w:ind w:left="4320" w:hanging="180"/>
+      </w:pPr>
+    </w:lvl>
+    <w:lvl w:ilvl="6" w:tplc="0409000F" w:tentative="1">
+      <w:start w:val="1"/>
+      <w:numFmt w:val="decimal"/>
+      <w:lvlText w:val="%7."/>
+      <w:lvlJc w:val="left"/>
+      <w:pPr>
+        <w:ind w:left="5040" w:hanging="360"/>
+      </w:pPr>
+    </w:lvl>
+    <w:lvl w:ilvl="7" w:tplc="04090019" w:tentative="1">
+      <w:start w:val="1"/>
+      <w:numFmt w:val="lowerLetter"/>
+      <w:lvlText w:val="%8."/>
+      <w:lvlJc w:val="left"/>
+      <w:pPr>
+        <w:ind w:left="5760" w:hanging="360"/>
+      </w:pPr>
+    </w:lvl>
+    <w:lvl w:ilvl="8" w:tplc="0409001B" w:tentative="1">
+      <w:start w:val="1"/>
+      <w:numFmt w:val="lowerRoman"/>
+      <w:lvlText w:val="%9."/>
+      <w:lvlJc w:val="right"/>
+      <w:pPr>
+        <w:ind w:left="6480" w:hanging="180"/>
+      </w:pPr>
+    </w:lvl>
+  </w:abstractNum>
+  <w:num w:numId="1" w16cid:durableId="95635871">
+    <w:abstractNumId w:val="2"/>
+  </w:num>
+  <w:num w:numId="2" w16cid:durableId="612514301">
+    <w:abstractNumId w:val="3"/>
+  </w:num>
+  <w:num w:numId="3" w16cid:durableId="988245777">
+    <w:abstractNumId w:val="1"/>
+  </w:num>
+  <w:num w:numId="4" w16cid:durableId="1677491908">
+    <w:abstractNumId w:val="0"/>
+  </w:num>
+</w:numbering>
+</file>
+
+<file path=word/people.xml><?xml version="1.0" encoding="utf-8"?>
+<w15:people xmlns:wpc="http://schemas.microsoft.com/office/word/2010/wordprocessingCanvas" xmlns:cx="http://schemas.microsoft.com/office/drawing/2014/chartex" xmlns:cx1="http://schemas.microsoft.com/office/drawing/2015/9/8/chartex" xmlns:cx2="http://schemas.microsoft.com/office/drawing/2015/10/21/chartex" xmlns:cx3="http://schemas.microsoft.com/office/drawing/2016/5/9/chartex" xmlns:cx4="http://schemas.microsoft.com/office/drawing/2016/5/10/chartex" xmlns:cx5="http://schemas.microsoft.com/office/drawing/2016/5/11/chartex" xmlns:cx6="http://schemas.microsoft.com/office/drawing/2016/5/12/chartex" xmlns:cx7="http://schemas.microsoft.com/office/drawing/2016/5/13/chartex" xmlns:cx8="http://schemas.microsoft.com/office/drawing/2016/5/14/chartex" xmlns:mc="http://schemas.openxmlformats.org/markup-compatibility/2006" xmlns:aink="http://schemas.microsoft.com/office/drawing/2016/ink" xmlns:am3d="http://schemas.microsoft.com/office/drawing/2017/model3d" xmlns:o="urn:schemas-microsoft-com:office:office" xmlns:oel="http://schemas.microsoft.com/office/2019/extlst" xmlns:r="http://schemas.openxmlformats.org/officeDocument/2006/relationships" xmlns:m="http://schemas.openxmlformats.org/officeDocument/2006/math" xmlns:v="urn:schemas-microsoft-com:vml" xmlns:wp14="http://schemas.microsoft.com/office/word/2010/wordprocessingDrawing" xmlns:wp="http://schemas.openxmlformats.org/drawingml/2006/wordprocessingDrawing" xmlns:w10="urn:schemas-microsoft-com:office:word" xmlns:w="http://schemas.openxmlformats.org/wordprocessingml/2006/main" xmlns:w14="http://schemas.microsoft.com/office/word/2010/wordml" xmlns:w15="http://schemas.microsoft.com/office/word/2012/wordml" xmlns:w16cex="http://schemas.microsoft.com/office/word/2018/wordml/cex" xmlns:w16cid="http://schemas.microsoft.com/office/word/2016/wordml/cid" xmlns:w16="http://schemas.microsoft.com/office/word/2018/wordml" xmlns:w16sdtdh="http://schemas.microsoft.com/office/word/2020/wordml/sdtdatahash" xmlns:w16se="http://schemas.microsoft.com/office/word/2015/wordml/symex" xmlns:wpg="http://schemas.microsoft.com/office/word/2010/wordprocessingGroup" xmlns:wpi="http://schemas.microsoft.com/office/word/2010/wordprocessingInk" xmlns:wne="http://schemas.microsoft.com/office/word/2006/wordml" xmlns:wps="http://schemas.microsoft.com/office/word/2010/wordprocessingShape" mc:Ignorable="w14 w15 w16se w16cid w16 w16cex w16sdtdh wp14">
+  <w15:person w15:author="John Desmarais">
+    <w15:presenceInfo w15:providerId="AD" w15:userId="S::jdesmarais@BERKELEY.EDU::3c5803b3-77bb-4631-bcc8-3683e5805137"/>
+  </w15:person>
+</w15:people>
 </file>
 
 <file path=word/styles.xml><?xml version="1.0" encoding="utf-8"?>
@@ -28,14 +728,18 @@
     <w:rPrDefault>
       <w:rPr>
         <w:rFonts w:asciiTheme="minorHAnsi" w:eastAsiaTheme="minorHAnsi" w:hAnsiTheme="minorHAnsi" w:cstheme="minorBidi"/>
-        <w:kern w:val="2"/>
-        <w:sz w:val="24"/>
-        <w:szCs w:val="24"/>
+        <w:sz w:val="22"/>
+        <w:szCs w:val="22"/>
         <w:lang w:val="en-US" w:eastAsia="en-US" w:bidi="ar-SA"/>
-        <w14:ligatures w14:val="standardContextual"/>
       </w:rPr>
     </w:rPrDefault>
-    <w:pPrDefault/>
+    <w:pPrDefault>
+      <w:pPr>
+        <w:widowControl w:val="0"/>
+        <w:autoSpaceDE w:val="0"/>
+        <w:autoSpaceDN w:val="0"/>
+      </w:pPr>
+    </w:pPrDefault>
   </w:docDefaults>
   <w:latentStyles w:defLockedState="0" w:defUIPriority="99" w:defSemiHidden="0" w:defUnhideWhenUsed="0" w:defQFormat="0" w:count="376">
     <w:lsdException w:name="Normal" w:uiPriority="0" w:qFormat="1"/>
@@ -418,6 +1122,23 @@
   <w:style w:type="paragraph" w:default="1" w:styleId="Normal">
     <w:name w:val="Normal"/>
     <w:qFormat/>
+    <w:rPr>
+      <w:rFonts w:ascii="Arial" w:eastAsia="Arial" w:hAnsi="Arial" w:cs="Arial"/>
+    </w:rPr>
+  </w:style>
+  <w:style w:type="paragraph" w:styleId="Heading1">
+    <w:name w:val="heading 1"/>
+    <w:basedOn w:val="Normal"/>
+    <w:uiPriority w:val="9"/>
+    <w:qFormat/>
+    <w:pPr>
+      <w:ind w:left="107"/>
+      <w:outlineLvl w:val="0"/>
+    </w:pPr>
+    <w:rPr>
+      <w:b/>
+      <w:bCs/>
+    </w:rPr>
   </w:style>
   <w:style w:type="character" w:default="1" w:styleId="DefaultParagraphFont">
     <w:name w:val="Default Paragraph Font"/>
@@ -446,6 +1167,108 @@
     <w:semiHidden/>
     <w:unhideWhenUsed/>
   </w:style>
+  <w:style w:type="paragraph" w:styleId="BodyText">
+    <w:name w:val="Body Text"/>
+    <w:basedOn w:val="Normal"/>
+    <w:uiPriority w:val="1"/>
+    <w:qFormat/>
+    <w:pPr>
+      <w:spacing w:before="1"/>
+      <w:ind w:left="107"/>
+    </w:pPr>
+  </w:style>
+  <w:style w:type="paragraph" w:styleId="ListParagraph">
+    <w:name w:val="List Paragraph"/>
+    <w:basedOn w:val="Normal"/>
+    <w:uiPriority w:val="1"/>
+    <w:qFormat/>
+  </w:style>
+  <w:style w:type="paragraph" w:customStyle="1" w:styleId="TableParagraph">
+    <w:name w:val="Table Paragraph"/>
+    <w:basedOn w:val="Normal"/>
+    <w:uiPriority w:val="1"/>
+    <w:qFormat/>
+  </w:style>
+  <w:style w:type="paragraph" w:styleId="Revision">
+    <w:name w:val="Revision"/>
+    <w:hidden/>
+    <w:uiPriority w:val="99"/>
+    <w:semiHidden/>
+    <w:rsid w:val="004863CC"/>
+    <w:pPr>
+      <w:widowControl/>
+      <w:autoSpaceDE/>
+      <w:autoSpaceDN/>
+    </w:pPr>
+    <w:rPr>
+      <w:rFonts w:ascii="Arial" w:eastAsia="Arial" w:hAnsi="Arial" w:cs="Arial"/>
+    </w:rPr>
+  </w:style>
+  <w:style w:type="character" w:styleId="CommentReference">
+    <w:name w:val="annotation reference"/>
+    <w:basedOn w:val="DefaultParagraphFont"/>
+    <w:uiPriority w:val="99"/>
+    <w:semiHidden/>
+    <w:unhideWhenUsed/>
+    <w:rsid w:val="00D7382F"/>
+    <w:rPr>
+      <w:sz w:val="16"/>
+      <w:szCs w:val="16"/>
+    </w:rPr>
+  </w:style>
+  <w:style w:type="paragraph" w:styleId="CommentText">
+    <w:name w:val="annotation text"/>
+    <w:basedOn w:val="Normal"/>
+    <w:link w:val="CommentTextChar"/>
+    <w:uiPriority w:val="99"/>
+    <w:unhideWhenUsed/>
+    <w:rsid w:val="00D7382F"/>
+    <w:rPr>
+      <w:sz w:val="20"/>
+      <w:szCs w:val="20"/>
+    </w:rPr>
+  </w:style>
+  <w:style w:type="character" w:customStyle="1" w:styleId="CommentTextChar">
+    <w:name w:val="Comment Text Char"/>
+    <w:basedOn w:val="DefaultParagraphFont"/>
+    <w:link w:val="CommentText"/>
+    <w:uiPriority w:val="99"/>
+    <w:rsid w:val="00D7382F"/>
+    <w:rPr>
+      <w:rFonts w:ascii="Arial" w:eastAsia="Arial" w:hAnsi="Arial" w:cs="Arial"/>
+      <w:sz w:val="20"/>
+      <w:szCs w:val="20"/>
+    </w:rPr>
+  </w:style>
+  <w:style w:type="paragraph" w:styleId="CommentSubject">
+    <w:name w:val="annotation subject"/>
+    <w:basedOn w:val="CommentText"/>
+    <w:next w:val="CommentText"/>
+    <w:link w:val="CommentSubjectChar"/>
+    <w:uiPriority w:val="99"/>
+    <w:semiHidden/>
+    <w:unhideWhenUsed/>
+    <w:rsid w:val="00D7382F"/>
+    <w:rPr>
+      <w:b/>
+      <w:bCs/>
+    </w:rPr>
+  </w:style>
+  <w:style w:type="character" w:customStyle="1" w:styleId="CommentSubjectChar">
+    <w:name w:val="Comment Subject Char"/>
+    <w:basedOn w:val="CommentTextChar"/>
+    <w:link w:val="CommentSubject"/>
+    <w:uiPriority w:val="99"/>
+    <w:semiHidden/>
+    <w:rsid w:val="00D7382F"/>
+    <w:rPr>
+      <w:rFonts w:ascii="Arial" w:eastAsia="Arial" w:hAnsi="Arial" w:cs="Arial"/>
+      <w:b/>
+      <w:bCs/>
+      <w:sz w:val="20"/>
+      <w:szCs w:val="20"/>
+    </w:rPr>
+  </w:style>
 </w:styles>
 </file>
 
@@ -460,44 +1283,44 @@
         <a:sysClr val="window" lastClr="FFFFFF"/>
       </a:lt1>
       <a:dk2>
-        <a:srgbClr val="44546A"/>
+        <a:srgbClr val="1F497D"/>
       </a:dk2>
       <a:lt2>
-        <a:srgbClr val="E7E6E6"/>
+        <a:srgbClr val="EEECE1"/>
       </a:lt2>
       <a:accent1>
-        <a:srgbClr val="4472C4"/>
+        <a:srgbClr val="4F81BD"/>
       </a:accent1>
       <a:accent2>
-        <a:srgbClr val="ED7D31"/>
+        <a:srgbClr val="C0504D"/>
       </a:accent2>
       <a:accent3>
-        <a:srgbClr val="A5A5A5"/>
+        <a:srgbClr val="9BBB59"/>
       </a:accent3>
       <a:accent4>
-        <a:srgbClr val="FFC000"/>
+        <a:srgbClr val="8064A2"/>
       </a:accent4>
       <a:accent5>
-        <a:srgbClr val="5B9BD5"/>
+        <a:srgbClr val="4BACC6"/>
       </a:accent5>
       <a:accent6>
-        <a:srgbClr val="70AD47"/>
+        <a:srgbClr val="F79646"/>
       </a:accent6>
       <a:hlink>
-        <a:srgbClr val="0563C1"/>
+        <a:srgbClr val="0000FF"/>
       </a:hlink>
       <a:folHlink>
-        <a:srgbClr val="954F72"/>
+        <a:srgbClr val="800080"/>
       </a:folHlink>
     </a:clrScheme>
     <a:fontScheme name="Office">
       <a:majorFont>
-        <a:latin typeface="Calibri Light" panose="020F0302020204030204"/>
+        <a:latin typeface="Cambria"/>
         <a:ea typeface=""/>
         <a:cs typeface=""/>
-        <a:font script="Jpan" typeface="游ゴシック Light"/>
+        <a:font script="Jpan" typeface="ＭＳ ゴシック"/>
         <a:font script="Hang" typeface="맑은 고딕"/>
-        <a:font script="Hans" typeface="等线 Light"/>
+        <a:font script="Hans" typeface="宋体"/>
         <a:font script="Hant" typeface="新細明體"/>
         <a:font script="Arab" typeface="Times New Roman"/>
         <a:font script="Hebr" typeface="Times New Roman"/>
@@ -524,32 +1347,14 @@
         <a:font script="Mong" typeface="Mongolian Baiti"/>
         <a:font script="Viet" typeface="Times New Roman"/>
         <a:font script="Uigh" typeface="Microsoft Uighur"/>
-        <a:font script="Geor" typeface="Sylfaen"/>
-        <a:font script="Armn" typeface="Arial"/>
-        <a:font script="Bugi" typeface="Leelawadee UI"/>
-        <a:font script="Bopo" typeface="Microsoft JhengHei"/>
-        <a:font script="Java" typeface="Javanese Text"/>
-        <a:font script="Lisu" typeface="Segoe UI"/>
-        <a:font script="Mymr" typeface="Myanmar Text"/>
-        <a:font script="Nkoo" typeface="Ebrima"/>
-        <a:font script="Olck" typeface="Nirmala UI"/>
-        <a:font script="Osma" typeface="Ebrima"/>
-        <a:font script="Phag" typeface="Phagspa"/>
-        <a:font script="Syrn" typeface="Estrangelo Edessa"/>
-        <a:font script="Syrj" typeface="Estrangelo Edessa"/>
-        <a:font script="Syre" typeface="Estrangelo Edessa"/>
-        <a:font script="Sora" typeface="Nirmala UI"/>
-        <a:font script="Tale" typeface="Microsoft Tai Le"/>
-        <a:font script="Talu" typeface="Microsoft New Tai Lue"/>
-        <a:font script="Tfng" typeface="Ebrima"/>
       </a:majorFont>
       <a:minorFont>
-        <a:latin typeface="Calibri" panose="020F0502020204030204"/>
+        <a:latin typeface="Calibri"/>
         <a:ea typeface=""/>
         <a:cs typeface=""/>
-        <a:font script="Jpan" typeface="游明朝"/>
+        <a:font script="Jpan" typeface="ＭＳ 明朝"/>
         <a:font script="Hang" typeface="맑은 고딕"/>
-        <a:font script="Hans" typeface="等线"/>
+        <a:font script="Hans" typeface="宋体"/>
         <a:font script="Hant" typeface="新細明體"/>
         <a:font script="Arab" typeface="Arial"/>
         <a:font script="Hebr" typeface="Arial"/>
@@ -576,24 +1381,6 @@
         <a:font script="Mong" typeface="Mongolian Baiti"/>
         <a:font script="Viet" typeface="Arial"/>
         <a:font script="Uigh" typeface="Microsoft Uighur"/>
-        <a:font script="Geor" typeface="Sylfaen"/>
-        <a:font script="Armn" typeface="Arial"/>
-        <a:font script="Bugi" typeface="Leelawadee UI"/>
-        <a:font script="Bopo" typeface="Microsoft JhengHei"/>
-        <a:font script="Java" typeface="Javanese Text"/>
-        <a:font script="Lisu" typeface="Segoe UI"/>
-        <a:font script="Mymr" typeface="Myanmar Text"/>
-        <a:font script="Nkoo" typeface="Ebrima"/>
-        <a:font script="Olck" typeface="Nirmala UI"/>
-        <a:font script="Osma" typeface="Ebrima"/>
-        <a:font script="Phag" typeface="Phagspa"/>
-        <a:font script="Syrn" typeface="Estrangelo Edessa"/>
-        <a:font script="Syrj" typeface="Estrangelo Edessa"/>
-        <a:font script="Syre" typeface="Estrangelo Edessa"/>
-        <a:font script="Sora" typeface="Nirmala UI"/>
-        <a:font script="Tale" typeface="Microsoft Tai Le"/>
-        <a:font script="Talu" typeface="Microsoft New Tai Lue"/>
-        <a:font script="Tfng" typeface="Ebrima"/>
       </a:minorFont>
     </a:fontScheme>
     <a:fmtScheme name="Office">
@@ -605,141 +1392,177 @@
           <a:gsLst>
             <a:gs pos="0">
               <a:schemeClr val="phClr">
-                <a:lumMod val="110000"/>
-                <a:satMod val="105000"/>
-                <a:tint val="67000"/>
+                <a:tint val="50000"/>
+                <a:satMod val="300000"/>
               </a:schemeClr>
             </a:gs>
-            <a:gs pos="50000">
+            <a:gs pos="35000">
               <a:schemeClr val="phClr">
-                <a:lumMod val="105000"/>
-                <a:satMod val="103000"/>
-                <a:tint val="73000"/>
+                <a:tint val="37000"/>
+                <a:satMod val="300000"/>
               </a:schemeClr>
             </a:gs>
             <a:gs pos="100000">
               <a:schemeClr val="phClr">
-                <a:lumMod val="105000"/>
-                <a:satMod val="109000"/>
-                <a:tint val="81000"/>
+                <a:tint val="15000"/>
+                <a:satMod val="350000"/>
               </a:schemeClr>
             </a:gs>
           </a:gsLst>
-          <a:lin ang="5400000" scaled="0"/>
+          <a:lin ang="16200000" scaled="1"/>
         </a:gradFill>
         <a:gradFill rotWithShape="1">
           <a:gsLst>
             <a:gs pos="0">
               <a:schemeClr val="phClr">
-                <a:satMod val="103000"/>
-                <a:lumMod val="102000"/>
-                <a:tint val="94000"/>
+                <a:shade val="51000"/>
+                <a:satMod val="130000"/>
               </a:schemeClr>
             </a:gs>
-            <a:gs pos="50000">
+            <a:gs pos="80000">
               <a:schemeClr val="phClr">
-                <a:satMod val="110000"/>
-                <a:lumMod val="100000"/>
-                <a:shade val="100000"/>
+                <a:shade val="93000"/>
+                <a:satMod val="130000"/>
               </a:schemeClr>
             </a:gs>
             <a:gs pos="100000">
               <a:schemeClr val="phClr">
-                <a:lumMod val="99000"/>
-                <a:satMod val="120000"/>
-                <a:shade val="78000"/>
+                <a:shade val="94000"/>
+                <a:satMod val="135000"/>
               </a:schemeClr>
             </a:gs>
           </a:gsLst>
-          <a:lin ang="5400000" scaled="0"/>
+          <a:lin ang="16200000" scaled="0"/>
         </a:gradFill>
       </a:fillStyleLst>
       <a:lnStyleLst>
-        <a:ln w="6350" cap="flat" cmpd="sng" algn="ctr">
+        <a:ln w="9525" cap="flat" cmpd="sng" algn="ctr">
+          <a:solidFill>
+            <a:schemeClr val="phClr">
+              <a:shade val="95000"/>
+              <a:satMod val="105000"/>
+            </a:schemeClr>
+          </a:solidFill>
+          <a:prstDash val="solid"/>
+        </a:ln>
+        <a:ln w="25400" cap="flat" cmpd="sng" algn="ctr">
           <a:solidFill>
             <a:schemeClr val="phClr"/>
           </a:solidFill>
           <a:prstDash val="solid"/>
-          <a:miter lim="800000"/>
         </a:ln>
-        <a:ln w="12700" cap="flat" cmpd="sng" algn="ctr">
+        <a:ln w="38100" cap="flat" cmpd="sng" algn="ctr">
           <a:solidFill>
             <a:schemeClr val="phClr"/>
           </a:solidFill>
           <a:prstDash val="solid"/>
-          <a:miter lim="800000"/>
-        </a:ln>
-        <a:ln w="19050" cap="flat" cmpd="sng" algn="ctr">
-          <a:solidFill>
-            <a:schemeClr val="phClr"/>
-          </a:solidFill>
-          <a:prstDash val="solid"/>
-          <a:miter lim="800000"/>
         </a:ln>
       </a:lnStyleLst>
       <a:effectStyleLst>
         <a:effectStyle>
-          <a:effectLst/>
-        </a:effectStyle>
-        <a:effectStyle>
-          <a:effectLst/>
+          <a:effectLst>
+            <a:outerShdw blurRad="40000" dist="20000" dir="5400000" rotWithShape="0">
+              <a:srgbClr val="000000">
+                <a:alpha val="38000"/>
+              </a:srgbClr>
+            </a:outerShdw>
+          </a:effectLst>
         </a:effectStyle>
         <a:effectStyle>
           <a:effectLst>
-            <a:outerShdw blurRad="57150" dist="19050" dir="5400000" algn="ctr" rotWithShape="0">
+            <a:outerShdw blurRad="40000" dist="23000" dir="5400000" rotWithShape="0">
               <a:srgbClr val="000000">
-                <a:alpha val="63000"/>
+                <a:alpha val="35000"/>
               </a:srgbClr>
             </a:outerShdw>
           </a:effectLst>
+        </a:effectStyle>
+        <a:effectStyle>
+          <a:effectLst>
+            <a:outerShdw blurRad="40000" dist="23000" dir="5400000" rotWithShape="0">
+              <a:srgbClr val="000000">
+                <a:alpha val="35000"/>
+              </a:srgbClr>
+            </a:outerShdw>
+          </a:effectLst>
+          <a:scene3d>
+            <a:camera prst="orthographicFront">
+              <a:rot lat="0" lon="0" rev="0"/>
+            </a:camera>
+            <a:lightRig rig="threePt" dir="t">
+              <a:rot lat="0" lon="0" rev="1200000"/>
+            </a:lightRig>
+          </a:scene3d>
+          <a:sp3d>
+            <a:bevelT w="63500" h="25400"/>
+          </a:sp3d>
         </a:effectStyle>
       </a:effectStyleLst>
       <a:bgFillStyleLst>
         <a:solidFill>
           <a:schemeClr val="phClr"/>
         </a:solidFill>
-        <a:solidFill>
-          <a:schemeClr val="phClr">
-            <a:tint val="95000"/>
-            <a:satMod val="170000"/>
-          </a:schemeClr>
-        </a:solidFill>
         <a:gradFill rotWithShape="1">
           <a:gsLst>
             <a:gs pos="0">
               <a:schemeClr val="phClr">
-                <a:tint val="93000"/>
-                <a:satMod val="150000"/>
-                <a:shade val="98000"/>
-                <a:lumMod val="102000"/>
+                <a:tint val="40000"/>
+                <a:satMod val="350000"/>
               </a:schemeClr>
             </a:gs>
-            <a:gs pos="50000">
+            <a:gs pos="40000">
               <a:schemeClr val="phClr">
-                <a:tint val="98000"/>
-                <a:satMod val="130000"/>
-                <a:shade val="90000"/>
-                <a:lumMod val="103000"/>
+                <a:tint val="45000"/>
+                <a:shade val="99000"/>
+                <a:satMod val="350000"/>
               </a:schemeClr>
             </a:gs>
             <a:gs pos="100000">
               <a:schemeClr val="phClr">
-                <a:shade val="63000"/>
-                <a:satMod val="120000"/>
+                <a:shade val="20000"/>
+                <a:satMod val="255000"/>
               </a:schemeClr>
             </a:gs>
           </a:gsLst>
-          <a:lin ang="5400000" scaled="0"/>
+          <a:path path="circle">
+            <a:fillToRect l="50000" t="-80000" r="50000" b="180000"/>
+          </a:path>
+        </a:gradFill>
+        <a:gradFill rotWithShape="1">
+          <a:gsLst>
+            <a:gs pos="0">
+              <a:schemeClr val="phClr">
+                <a:tint val="80000"/>
+                <a:satMod val="300000"/>
+              </a:schemeClr>
+            </a:gs>
+            <a:gs pos="100000">
+              <a:schemeClr val="phClr">
+                <a:shade val="30000"/>
+                <a:satMod val="200000"/>
+              </a:schemeClr>
+            </a:gs>
+          </a:gsLst>
+          <a:path path="circle">
+            <a:fillToRect l="50000" t="50000" r="50000" b="50000"/>
+          </a:path>
         </a:gradFill>
       </a:bgFillStyleLst>
     </a:fmtScheme>
   </a:themeElements>
   <a:objectDefaults/>
   <a:extraClrSchemeLst/>
-  <a:extLst>
-    <a:ext uri="{05A4C25C-085E-4340-85A3-A5531E510DB2}">
-      <thm15:themeFamily xmlns:thm15="http://schemas.microsoft.com/office/thememl/2012/main" name="Office Theme" id="{62F939B6-93AF-4DB8-9C6B-D6C7DFDC589F}" vid="{4A3C46E8-61CC-4603-A589-7422A47A8E4A}"/>
-    </a:ext>
-  </a:extLst>
 </a:theme>
+</file>
+
+<file path=customXml/item1.xml><?xml version="1.0" encoding="utf-8"?>
+<b:Sources xmlns:b="http://schemas.openxmlformats.org/officeDocument/2006/bibliography" xmlns="http://schemas.openxmlformats.org/officeDocument/2006/bibliography" SelectedStyle="/APASixthEditionOfficeOnline.xsl" StyleName="APA" Version="6"/>
+</file>
+
+<file path=customXml/itemProps1.xml><?xml version="1.0" encoding="utf-8"?>
+<ds:datastoreItem xmlns:ds="http://schemas.openxmlformats.org/officeDocument/2006/customXml" ds:itemID="{4E14F38F-88A5-CD4C-843C-8A1973ED9A9F}">
+  <ds:schemaRefs>
+    <ds:schemaRef ds:uri="http://schemas.openxmlformats.org/officeDocument/2006/bibliography"/>
+  </ds:schemaRefs>
+</ds:datastoreItem>
 </file>
</xml_diff>

<commit_message>
updating equiptment list with info from Justin's RO1
</commit_message>
<xml_diff>
--- a/2023_08_08_sub_F32/list_of_equiptment.docx
+++ b/2023_08_08_sub_F32/list_of_equiptment.docx
@@ -4,192 +4,1163 @@
   <w:body>
     <w:p>
       <w:pPr>
-        <w:pStyle w:val="Heading1"/>
-        <w:ind w:left="0"/>
-      </w:pPr>
-      <w:r>
-        <w:t>Equipment</w:t>
-      </w:r>
-    </w:p>
-    <w:p>
-      <w:r>
-        <w:t xml:space="preserve">Cold Spring Harbor already has all of the equipment that we expect to require for this project. This includes a </w:t>
-      </w:r>
-      <w:r>
-        <w:t>high-performance</w:t>
-      </w:r>
-      <w:r>
-        <w:t xml:space="preserve"> computing cluster</w:t>
-      </w:r>
-      <w:r>
-        <w:t>. This cluster contains</w:t>
-      </w:r>
-      <w:r>
-        <w:t xml:space="preserve"> 46 compute nodes with a total of 4576 cores.</w:t>
-      </w:r>
+        <w:spacing w:line="260" w:lineRule="exact"/>
+        <w:jc w:val="both"/>
+        <w:rPr>
+          <w:b/>
+        </w:rPr>
+      </w:pPr>
+      <w:r>
+        <w:rPr>
+          <w:b/>
+        </w:rPr>
+        <w:t>EQUIPMENT</w:t>
+      </w:r>
+    </w:p>
+    <w:p>
+      <w:pPr>
+        <w:spacing w:line="260" w:lineRule="exact"/>
+        <w:jc w:val="both"/>
+        <w:rPr>
+          <w:b/>
+          <w:bCs/>
+        </w:rPr>
+      </w:pPr>
+      <w:r>
+        <w:rPr>
+          <w:b/>
+          <w:bCs/>
+        </w:rPr>
+        <w:t xml:space="preserve">High Performance Computer Cluster </w:t>
+      </w:r>
+    </w:p>
+    <w:p>
+      <w:pPr>
+        <w:spacing w:line="260" w:lineRule="exact"/>
+        <w:ind w:firstLine="720"/>
+        <w:jc w:val="both"/>
+      </w:pPr>
+      <w:r>
+        <w:t>Please see the “</w:t>
+      </w:r>
+      <w:r>
+        <w:rPr>
+          <w:u w:val="single"/>
+        </w:rPr>
+        <w:t>Computational Resources</w:t>
+      </w:r>
+      <w:r>
+        <w:t>” section of “</w:t>
+      </w:r>
+      <w:r>
+        <w:rPr>
+          <w:b/>
+          <w:u w:val="single"/>
+        </w:rPr>
+        <w:t xml:space="preserve">FACILITIES </w:t>
+      </w:r>
+      <w:r>
+        <w:rPr>
+          <w:b/>
+          <w:u w:val="single"/>
+        </w:rPr>
+        <w:t>&amp;</w:t>
+      </w:r>
+      <w:r>
+        <w:rPr>
+          <w:b/>
+          <w:u w:val="single"/>
+        </w:rPr>
+        <w:t xml:space="preserve"> OTHER RESOURCES</w:t>
+      </w:r>
+      <w:r>
+        <w:t xml:space="preserve">”. </w:t>
+      </w:r>
+    </w:p>
+    <w:p>
+      <w:pPr>
+        <w:spacing w:line="260" w:lineRule="exact"/>
+        <w:jc w:val="both"/>
+        <w:rPr>
+          <w:b/>
+          <w:bCs/>
+        </w:rPr>
+      </w:pPr>
+      <w:r>
+        <w:rPr>
+          <w:b/>
+          <w:bCs/>
+        </w:rPr>
+        <w:t xml:space="preserve">Kinney Lab </w:t>
+      </w:r>
+    </w:p>
+    <w:p>
+      <w:pPr>
+        <w:pStyle w:val="ListParagraph"/>
+        <w:widowControl/>
+        <w:numPr>
+          <w:ilvl w:val="0"/>
+          <w:numId w:val="5"/>
+        </w:numPr>
+        <w:autoSpaceDE/>
+        <w:autoSpaceDN/>
+        <w:spacing w:line="260" w:lineRule="exact"/>
+        <w:contextualSpacing/>
+        <w:jc w:val="both"/>
+      </w:pPr>
+      <w:r>
+        <w:t>Epoch 2 microplate spectrophotometer</w:t>
+      </w:r>
+    </w:p>
+    <w:p>
+      <w:pPr>
+        <w:pStyle w:val="ListParagraph"/>
+        <w:widowControl/>
+        <w:numPr>
+          <w:ilvl w:val="0"/>
+          <w:numId w:val="5"/>
+        </w:numPr>
+        <w:autoSpaceDE/>
+        <w:autoSpaceDN/>
+        <w:spacing w:line="260" w:lineRule="exact"/>
+        <w:contextualSpacing/>
+        <w:jc w:val="both"/>
+      </w:pPr>
+      <w:proofErr w:type="spellStart"/>
+      <w:r>
+        <w:t>BioRad</w:t>
+      </w:r>
+      <w:proofErr w:type="spellEnd"/>
       <w:r>
         <w:t xml:space="preserve"> </w:t>
       </w:r>
-      <w:r>
-        <w:t>14</w:t>
-      </w:r>
-      <w:r>
-        <w:t xml:space="preserve"> of these nodes are</w:t>
-      </w:r>
-      <w:r>
-        <w:t xml:space="preserve"> GPU nodes each with 4 NVIDIA Tesla V100 GPUs. </w:t>
-      </w:r>
-      <w:r>
-        <w:t xml:space="preserve">This cluster provides the computing power </w:t>
-      </w:r>
-      <w:r>
-        <w:t>to process large</w:t>
-      </w:r>
-      <w:r>
-        <w:t xml:space="preserve"> splicing</w:t>
-      </w:r>
-      <w:r>
-        <w:t xml:space="preserve"> datasets and </w:t>
-      </w:r>
-      <w:r>
-        <w:t xml:space="preserve">to train neural network models. </w:t>
-      </w:r>
-      <w:r>
-        <w:t xml:space="preserve">The Kinney lab has a wet lab fully outfitted for molecular biology work and variant library cloning and sequencing library preparation. This will provide the tools and resources I need to perform massively parallel splicing assays </w:t>
-      </w:r>
-      <w:r>
-        <w:t xml:space="preserve">on designed libraries of variants. </w:t>
-      </w:r>
-      <w:r>
-        <w:t xml:space="preserve">Tissue culture of the cell lines required for the splicing assays will be enabled </w:t>
-      </w:r>
-      <w:r>
-        <w:t xml:space="preserve">by access to the Cold Spring Harbor Tissue Culture Facility which includes </w:t>
-      </w:r>
-      <w:commentRangeStart w:id="0"/>
-      <w:r>
-        <w:t xml:space="preserve">12 </w:t>
-      </w:r>
-      <w:commentRangeEnd w:id="0"/>
-      <w:r>
+      <w:proofErr w:type="spellStart"/>
+      <w:r>
+        <w:t>SmartSpec</w:t>
+      </w:r>
+      <w:proofErr w:type="spellEnd"/>
+      <w:r>
+        <w:t xml:space="preserve"> 3000 spectrophotometer</w:t>
+      </w:r>
+    </w:p>
+    <w:p>
+      <w:pPr>
+        <w:pStyle w:val="ListParagraph"/>
+        <w:widowControl/>
+        <w:numPr>
+          <w:ilvl w:val="0"/>
+          <w:numId w:val="5"/>
+        </w:numPr>
+        <w:autoSpaceDE/>
+        <w:autoSpaceDN/>
+        <w:spacing w:line="260" w:lineRule="exact"/>
+        <w:contextualSpacing/>
+        <w:jc w:val="both"/>
+      </w:pPr>
+      <w:r>
+        <w:t>Invitrogen Qubit 3 fluorometer</w:t>
+      </w:r>
+    </w:p>
+    <w:p>
+      <w:pPr>
+        <w:pStyle w:val="ListParagraph"/>
+        <w:widowControl/>
+        <w:numPr>
+          <w:ilvl w:val="0"/>
+          <w:numId w:val="5"/>
+        </w:numPr>
+        <w:autoSpaceDE/>
+        <w:autoSpaceDN/>
+        <w:spacing w:line="260" w:lineRule="exact"/>
+        <w:contextualSpacing/>
+        <w:jc w:val="both"/>
+      </w:pPr>
+      <w:proofErr w:type="spellStart"/>
+      <w:r>
+        <w:t>ThermoFisher</w:t>
+      </w:r>
+      <w:proofErr w:type="spellEnd"/>
+      <w:r>
+        <w:t xml:space="preserve"> </w:t>
+      </w:r>
+      <w:proofErr w:type="spellStart"/>
+      <w:r>
+        <w:t>SimpliAmp</w:t>
+      </w:r>
+      <w:proofErr w:type="spellEnd"/>
+      <w:r>
+        <w:t xml:space="preserve"> thermal cyclers (two)</w:t>
+      </w:r>
+    </w:p>
+    <w:p>
+      <w:pPr>
+        <w:pStyle w:val="ListParagraph"/>
+        <w:widowControl/>
+        <w:numPr>
+          <w:ilvl w:val="0"/>
+          <w:numId w:val="5"/>
+        </w:numPr>
+        <w:autoSpaceDE/>
+        <w:autoSpaceDN/>
+        <w:spacing w:line="260" w:lineRule="exact"/>
+        <w:contextualSpacing/>
+        <w:jc w:val="both"/>
+      </w:pPr>
+      <w:r>
+        <w:t>New Brunswick Innova 42R refrigerated incubator shaker</w:t>
+      </w:r>
+    </w:p>
+    <w:p>
+      <w:pPr>
+        <w:pStyle w:val="ListParagraph"/>
+        <w:widowControl/>
+        <w:numPr>
+          <w:ilvl w:val="0"/>
+          <w:numId w:val="5"/>
+        </w:numPr>
+        <w:autoSpaceDE/>
+        <w:autoSpaceDN/>
+        <w:spacing w:line="260" w:lineRule="exact"/>
+        <w:contextualSpacing/>
+        <w:jc w:val="both"/>
+      </w:pPr>
+      <w:r>
+        <w:t>New Brunswick GE24 Environmental incubator shaker</w:t>
+      </w:r>
+    </w:p>
+    <w:p>
+      <w:pPr>
+        <w:pStyle w:val="ListParagraph"/>
+        <w:widowControl/>
+        <w:numPr>
+          <w:ilvl w:val="0"/>
+          <w:numId w:val="5"/>
+        </w:numPr>
+        <w:autoSpaceDE/>
+        <w:autoSpaceDN/>
+        <w:spacing w:line="260" w:lineRule="exact"/>
+        <w:contextualSpacing/>
+        <w:jc w:val="both"/>
+      </w:pPr>
+      <w:proofErr w:type="spellStart"/>
+      <w:r>
+        <w:t>Sorvall</w:t>
+      </w:r>
+      <w:proofErr w:type="spellEnd"/>
+      <w:r>
+        <w:t xml:space="preserve"> Legend RT refrigerated centrifuge</w:t>
+      </w:r>
+    </w:p>
+    <w:p>
+      <w:pPr>
+        <w:pStyle w:val="ListParagraph"/>
+        <w:widowControl/>
+        <w:numPr>
+          <w:ilvl w:val="0"/>
+          <w:numId w:val="5"/>
+        </w:numPr>
+        <w:autoSpaceDE/>
+        <w:autoSpaceDN/>
+        <w:spacing w:line="260" w:lineRule="exact"/>
+        <w:contextualSpacing/>
+        <w:jc w:val="both"/>
+      </w:pPr>
+      <w:r>
+        <w:t>Eppendorf 5415R refrigerated centrifuge</w:t>
+      </w:r>
+    </w:p>
+    <w:p>
+      <w:pPr>
+        <w:pStyle w:val="ListParagraph"/>
+        <w:widowControl/>
+        <w:numPr>
+          <w:ilvl w:val="0"/>
+          <w:numId w:val="5"/>
+        </w:numPr>
+        <w:autoSpaceDE/>
+        <w:autoSpaceDN/>
+        <w:spacing w:line="260" w:lineRule="exact"/>
+        <w:contextualSpacing/>
+        <w:jc w:val="both"/>
+      </w:pPr>
+      <w:r>
+        <w:t>Eppendorf Thermomixer R</w:t>
+      </w:r>
+    </w:p>
+    <w:p>
+      <w:pPr>
+        <w:pStyle w:val="ListParagraph"/>
+        <w:widowControl/>
+        <w:numPr>
+          <w:ilvl w:val="0"/>
+          <w:numId w:val="5"/>
+        </w:numPr>
+        <w:autoSpaceDE/>
+        <w:autoSpaceDN/>
+        <w:spacing w:line="260" w:lineRule="exact"/>
+        <w:contextualSpacing/>
+        <w:jc w:val="both"/>
+      </w:pPr>
+      <w:proofErr w:type="spellStart"/>
+      <w:r>
+        <w:t>BioRad</w:t>
+      </w:r>
+      <w:proofErr w:type="spellEnd"/>
+      <w:r>
+        <w:t xml:space="preserve"> Gene Pulser electroporator</w:t>
+      </w:r>
+    </w:p>
+    <w:p>
+      <w:pPr>
+        <w:pStyle w:val="ListParagraph"/>
+        <w:widowControl/>
+        <w:numPr>
+          <w:ilvl w:val="0"/>
+          <w:numId w:val="5"/>
+        </w:numPr>
+        <w:autoSpaceDE/>
+        <w:autoSpaceDN/>
+        <w:spacing w:line="260" w:lineRule="exact"/>
+        <w:contextualSpacing/>
+        <w:jc w:val="both"/>
+      </w:pPr>
+      <w:r>
+        <w:t xml:space="preserve">Qiagen </w:t>
+      </w:r>
+      <w:proofErr w:type="spellStart"/>
+      <w:r>
+        <w:t>QIAcube</w:t>
+      </w:r>
+      <w:proofErr w:type="spellEnd"/>
+      <w:r>
+        <w:t xml:space="preserve"> spin column robot</w:t>
+      </w:r>
+    </w:p>
+    <w:p>
+      <w:pPr>
+        <w:pStyle w:val="ListParagraph"/>
+        <w:widowControl/>
+        <w:numPr>
+          <w:ilvl w:val="0"/>
+          <w:numId w:val="5"/>
+        </w:numPr>
+        <w:autoSpaceDE/>
+        <w:autoSpaceDN/>
+        <w:spacing w:line="260" w:lineRule="exact"/>
+        <w:contextualSpacing/>
+        <w:jc w:val="both"/>
+      </w:pPr>
+      <w:proofErr w:type="spellStart"/>
+      <w:r>
+        <w:t>ThermoScientific</w:t>
+      </w:r>
+      <w:proofErr w:type="spellEnd"/>
+      <w:r>
+        <w:t xml:space="preserve"> GPR refrigerator (23 cubic feet, alarmed)</w:t>
+      </w:r>
+    </w:p>
+    <w:p>
+      <w:pPr>
+        <w:pStyle w:val="ListParagraph"/>
+        <w:widowControl/>
+        <w:numPr>
+          <w:ilvl w:val="0"/>
+          <w:numId w:val="5"/>
+        </w:numPr>
+        <w:autoSpaceDE/>
+        <w:autoSpaceDN/>
+        <w:spacing w:line="260" w:lineRule="exact"/>
+        <w:contextualSpacing/>
+        <w:jc w:val="both"/>
+      </w:pPr>
+      <w:r>
+        <w:t>VWR Ultra-Low Temperature Upright Freezer (17.3 cubic feet, alarmed)</w:t>
+      </w:r>
+    </w:p>
+    <w:p>
+      <w:pPr>
+        <w:pStyle w:val="ListParagraph"/>
+        <w:widowControl/>
+        <w:numPr>
+          <w:ilvl w:val="0"/>
+          <w:numId w:val="5"/>
+        </w:numPr>
+        <w:autoSpaceDE/>
+        <w:autoSpaceDN/>
+        <w:spacing w:line="260" w:lineRule="exact"/>
+        <w:contextualSpacing/>
+        <w:jc w:val="both"/>
+      </w:pPr>
+      <w:r>
+        <w:t>Pipettes, water baths, other incubators, other centrifuges, other freezers, etc.</w:t>
+      </w:r>
+    </w:p>
+    <w:p>
+      <w:pPr>
+        <w:pStyle w:val="ListParagraph"/>
+        <w:widowControl/>
+        <w:numPr>
+          <w:ilvl w:val="0"/>
+          <w:numId w:val="5"/>
+        </w:numPr>
+        <w:autoSpaceDE/>
+        <w:autoSpaceDN/>
+        <w:spacing w:line="260" w:lineRule="exact"/>
+        <w:contextualSpacing/>
+        <w:jc w:val="both"/>
+      </w:pPr>
+      <w:r>
+        <w:t>MakerBot Replicator 2X 3D printer</w:t>
+      </w:r>
+    </w:p>
+    <w:p>
+      <w:pPr>
+        <w:pStyle w:val="ListParagraph"/>
+        <w:widowControl/>
+        <w:numPr>
+          <w:ilvl w:val="0"/>
+          <w:numId w:val="5"/>
+        </w:numPr>
+        <w:autoSpaceDE/>
+        <w:autoSpaceDN/>
+        <w:spacing w:line="260" w:lineRule="exact"/>
+        <w:contextualSpacing/>
+        <w:jc w:val="both"/>
+      </w:pPr>
+      <w:r>
+        <w:t>A MacBook computer (or variant thereof) for each lab member</w:t>
+      </w:r>
+    </w:p>
+    <w:p>
+      <w:pPr>
+        <w:spacing w:line="260" w:lineRule="exact"/>
+        <w:jc w:val="both"/>
         <w:rPr>
-          <w:rStyle w:val="CommentReference"/>
+          <w:b/>
+          <w:bCs/>
         </w:rPr>
-        <w:commentReference w:id="0"/>
-      </w:r>
-      <w:commentRangeStart w:id="1"/>
-      <w:r>
-        <w:t xml:space="preserve">laminar flow hoods, dissection scopes, </w:t>
-      </w:r>
-      <w:r>
-        <w:t>and cell counters</w:t>
-      </w:r>
-      <w:commentRangeEnd w:id="1"/>
+      </w:pPr>
       <w:r>
         <w:rPr>
-          <w:rStyle w:val="CommentReference"/>
+          <w:b/>
+          <w:bCs/>
         </w:rPr>
-        <w:commentReference w:id="1"/>
-      </w:r>
-      <w:r>
-        <w:t xml:space="preserve">. Splicing assay data collection will be enabled by the equipment made available </w:t>
-      </w:r>
+        <w:t xml:space="preserve">Shared </w:t>
+      </w:r>
+    </w:p>
+    <w:p>
+      <w:pPr>
+        <w:pStyle w:val="ListParagraph"/>
+        <w:widowControl/>
+        <w:numPr>
+          <w:ilvl w:val="0"/>
+          <w:numId w:val="5"/>
+        </w:numPr>
+        <w:autoSpaceDE/>
+        <w:autoSpaceDN/>
+        <w:spacing w:line="260" w:lineRule="exact"/>
+        <w:contextualSpacing/>
+        <w:jc w:val="both"/>
+      </w:pPr>
       <w:proofErr w:type="spellStart"/>
       <w:r>
-        <w:t>throught</w:t>
+        <w:t>Biacore</w:t>
       </w:r>
       <w:proofErr w:type="spellEnd"/>
       <w:r>
-        <w:t xml:space="preserve"> the Cold Spring Harbor Next Generation Sequencing Core. This </w:t>
-      </w:r>
-      <w:r>
-        <w:t>includes a</w:t>
-      </w:r>
+        <w:t xml:space="preserve"> X100 surface plasmon resonance instrument</w:t>
+      </w:r>
+    </w:p>
+    <w:p>
+      <w:pPr>
+        <w:pStyle w:val="ListParagraph"/>
+        <w:widowControl/>
+        <w:numPr>
+          <w:ilvl w:val="0"/>
+          <w:numId w:val="5"/>
+        </w:numPr>
+        <w:autoSpaceDE/>
+        <w:autoSpaceDN/>
+        <w:spacing w:line="260" w:lineRule="exact"/>
+        <w:contextualSpacing/>
+        <w:jc w:val="both"/>
+      </w:pPr>
+      <w:proofErr w:type="spellStart"/>
+      <w:r>
+        <w:t>MicroCal</w:t>
+      </w:r>
+      <w:proofErr w:type="spellEnd"/>
+      <w:r>
+        <w:t xml:space="preserve"> iTC200 isothermal titration calorimeter</w:t>
+      </w:r>
+    </w:p>
+    <w:p>
+      <w:pPr>
+        <w:pStyle w:val="ListParagraph"/>
+        <w:widowControl/>
+        <w:numPr>
+          <w:ilvl w:val="0"/>
+          <w:numId w:val="5"/>
+        </w:numPr>
+        <w:autoSpaceDE/>
+        <w:autoSpaceDN/>
+        <w:spacing w:line="260" w:lineRule="exact"/>
+        <w:contextualSpacing/>
+        <w:jc w:val="both"/>
+      </w:pPr>
+      <w:proofErr w:type="spellStart"/>
+      <w:r>
+        <w:t>SpectraMax</w:t>
+      </w:r>
+      <w:proofErr w:type="spellEnd"/>
+      <w:r>
+        <w:t xml:space="preserve"> i3 microplate reader </w:t>
+      </w:r>
+    </w:p>
+    <w:p>
+      <w:pPr>
+        <w:pStyle w:val="ListParagraph"/>
+        <w:widowControl/>
+        <w:numPr>
+          <w:ilvl w:val="0"/>
+          <w:numId w:val="5"/>
+        </w:numPr>
+        <w:autoSpaceDE/>
+        <w:autoSpaceDN/>
+        <w:spacing w:line="260" w:lineRule="exact"/>
+        <w:contextualSpacing/>
+        <w:jc w:val="both"/>
+      </w:pPr>
+      <w:proofErr w:type="spellStart"/>
+      <w:r>
+        <w:t>BioTek</w:t>
+      </w:r>
+      <w:proofErr w:type="spellEnd"/>
+      <w:r>
+        <w:t xml:space="preserve"> Synergy 2 microplate reader</w:t>
+      </w:r>
+    </w:p>
+    <w:p>
+      <w:pPr>
+        <w:pStyle w:val="ListParagraph"/>
+        <w:widowControl/>
+        <w:numPr>
+          <w:ilvl w:val="0"/>
+          <w:numId w:val="5"/>
+        </w:numPr>
+        <w:autoSpaceDE/>
+        <w:autoSpaceDN/>
+        <w:spacing w:line="260" w:lineRule="exact"/>
+        <w:contextualSpacing/>
+        <w:jc w:val="both"/>
+      </w:pPr>
+      <w:r>
+        <w:t xml:space="preserve">Millipore Guava </w:t>
+      </w:r>
+      <w:proofErr w:type="spellStart"/>
+      <w:r>
+        <w:t>easyCyte</w:t>
+      </w:r>
+      <w:proofErr w:type="spellEnd"/>
+      <w:r>
+        <w:t xml:space="preserve"> HT flow cytometer</w:t>
+      </w:r>
+    </w:p>
+    <w:p>
+      <w:pPr>
+        <w:pStyle w:val="ListParagraph"/>
+        <w:widowControl/>
+        <w:numPr>
+          <w:ilvl w:val="0"/>
+          <w:numId w:val="5"/>
+        </w:numPr>
+        <w:autoSpaceDE/>
+        <w:autoSpaceDN/>
+        <w:spacing w:line="260" w:lineRule="exact"/>
+        <w:contextualSpacing/>
+        <w:jc w:val="both"/>
+      </w:pPr>
+      <w:r>
+        <w:t>Nanodrop ND1000 spectrophotometer</w:t>
+      </w:r>
+    </w:p>
+    <w:p>
+      <w:pPr>
+        <w:pStyle w:val="ListParagraph"/>
+        <w:widowControl/>
+        <w:numPr>
+          <w:ilvl w:val="0"/>
+          <w:numId w:val="5"/>
+        </w:numPr>
+        <w:autoSpaceDE/>
+        <w:autoSpaceDN/>
+        <w:spacing w:line="260" w:lineRule="exact"/>
+        <w:contextualSpacing/>
+        <w:jc w:val="both"/>
+      </w:pPr>
+      <w:proofErr w:type="spellStart"/>
+      <w:r>
+        <w:t>BioPhotometer</w:t>
+      </w:r>
+      <w:proofErr w:type="spellEnd"/>
+      <w:r>
+        <w:t xml:space="preserve"> plus spectrophotometer</w:t>
+      </w:r>
+    </w:p>
+    <w:p>
+      <w:pPr>
+        <w:pStyle w:val="ListParagraph"/>
+        <w:widowControl/>
+        <w:numPr>
+          <w:ilvl w:val="0"/>
+          <w:numId w:val="5"/>
+        </w:numPr>
+        <w:autoSpaceDE/>
+        <w:autoSpaceDN/>
+        <w:spacing w:line="260" w:lineRule="exact"/>
+        <w:contextualSpacing/>
+        <w:jc w:val="both"/>
+      </w:pPr>
+      <w:proofErr w:type="spellStart"/>
+      <w:r>
+        <w:t>AlphaImager</w:t>
+      </w:r>
+      <w:proofErr w:type="spellEnd"/>
+      <w:r>
+        <w:t xml:space="preserve"> gel imaging system</w:t>
+      </w:r>
+    </w:p>
+    <w:p>
+      <w:pPr>
+        <w:pStyle w:val="ListParagraph"/>
+        <w:widowControl/>
+        <w:numPr>
+          <w:ilvl w:val="0"/>
+          <w:numId w:val="5"/>
+        </w:numPr>
+        <w:autoSpaceDE/>
+        <w:autoSpaceDN/>
+        <w:spacing w:line="260" w:lineRule="exact"/>
+        <w:contextualSpacing/>
+        <w:jc w:val="both"/>
+      </w:pPr>
+      <w:proofErr w:type="spellStart"/>
+      <w:r>
+        <w:t>Licor</w:t>
+      </w:r>
+      <w:proofErr w:type="spellEnd"/>
+      <w:r>
+        <w:t xml:space="preserve"> Odyssey western blot imager</w:t>
+      </w:r>
+    </w:p>
+    <w:p>
+      <w:pPr>
+        <w:pStyle w:val="ListParagraph"/>
+        <w:widowControl/>
+        <w:numPr>
+          <w:ilvl w:val="0"/>
+          <w:numId w:val="5"/>
+        </w:numPr>
+        <w:autoSpaceDE/>
+        <w:autoSpaceDN/>
+        <w:spacing w:line="260" w:lineRule="exact"/>
+        <w:contextualSpacing/>
+        <w:jc w:val="both"/>
+      </w:pPr>
+      <w:r>
+        <w:t>Typhoon FLA 7000 laser scanner imager</w:t>
+      </w:r>
+    </w:p>
+    <w:p>
+      <w:pPr>
+        <w:pStyle w:val="ListParagraph"/>
+        <w:widowControl/>
+        <w:numPr>
+          <w:ilvl w:val="0"/>
+          <w:numId w:val="5"/>
+        </w:numPr>
+        <w:autoSpaceDE/>
+        <w:autoSpaceDN/>
+        <w:spacing w:line="260" w:lineRule="exact"/>
+        <w:contextualSpacing/>
+        <w:jc w:val="both"/>
+      </w:pPr>
+      <w:r>
+        <w:t>Beckman LS 6500 liquid scintillation counter</w:t>
+      </w:r>
+    </w:p>
+    <w:p>
+      <w:pPr>
+        <w:pStyle w:val="ListParagraph"/>
+        <w:widowControl/>
+        <w:numPr>
+          <w:ilvl w:val="0"/>
+          <w:numId w:val="5"/>
+        </w:numPr>
+        <w:autoSpaceDE/>
+        <w:autoSpaceDN/>
+        <w:spacing w:line="260" w:lineRule="exact"/>
+        <w:contextualSpacing/>
+        <w:jc w:val="both"/>
+      </w:pPr>
+      <w:proofErr w:type="spellStart"/>
+      <w:r>
+        <w:t>Sorvall</w:t>
+      </w:r>
+      <w:proofErr w:type="spellEnd"/>
+      <w:r>
+        <w:t xml:space="preserve"> centrifuges (multiple)</w:t>
+      </w:r>
+    </w:p>
+    <w:p>
+      <w:pPr>
+        <w:pStyle w:val="ListParagraph"/>
+        <w:widowControl/>
+        <w:numPr>
+          <w:ilvl w:val="0"/>
+          <w:numId w:val="5"/>
+        </w:numPr>
+        <w:autoSpaceDE/>
+        <w:autoSpaceDN/>
+        <w:spacing w:line="260" w:lineRule="exact"/>
+        <w:contextualSpacing/>
+        <w:jc w:val="both"/>
+      </w:pPr>
+      <w:proofErr w:type="spellStart"/>
+      <w:r>
+        <w:t>Sorvall</w:t>
+      </w:r>
+      <w:proofErr w:type="spellEnd"/>
+      <w:r>
+        <w:t xml:space="preserve"> ultracentrifuges (multiple)</w:t>
+      </w:r>
+    </w:p>
+    <w:p>
+      <w:pPr>
+        <w:pStyle w:val="ListParagraph"/>
+        <w:widowControl/>
+        <w:numPr>
+          <w:ilvl w:val="0"/>
+          <w:numId w:val="5"/>
+        </w:numPr>
+        <w:autoSpaceDE/>
+        <w:autoSpaceDN/>
+        <w:spacing w:line="260" w:lineRule="exact"/>
+        <w:contextualSpacing/>
+        <w:jc w:val="both"/>
+      </w:pPr>
+      <w:r>
+        <w:t>New Brunswick incubator shakers (multiple)</w:t>
+      </w:r>
+    </w:p>
+    <w:p>
+      <w:pPr>
+        <w:spacing w:line="260" w:lineRule="exact"/>
+        <w:jc w:val="both"/>
+        <w:rPr>
+          <w:b/>
+          <w:bCs/>
+        </w:rPr>
+      </w:pPr>
+      <w:r>
+        <w:rPr>
+          <w:b/>
+          <w:bCs/>
+        </w:rPr>
+        <w:t xml:space="preserve">Next-Gen DNA Sequencing Core Facility  </w:t>
+      </w:r>
+    </w:p>
+    <w:p>
+      <w:pPr>
+        <w:pStyle w:val="ListParagraph"/>
+        <w:widowControl/>
+        <w:numPr>
+          <w:ilvl w:val="0"/>
+          <w:numId w:val="6"/>
+        </w:numPr>
+        <w:autoSpaceDE/>
+        <w:autoSpaceDN/>
+        <w:spacing w:line="260" w:lineRule="exact"/>
+        <w:contextualSpacing/>
+        <w:jc w:val="both"/>
+      </w:pPr>
+      <w:r>
+        <w:t xml:space="preserve">Illumina </w:t>
+      </w:r>
+      <w:proofErr w:type="spellStart"/>
+      <w:r>
+        <w:t>NextSeq</w:t>
+      </w:r>
+      <w:proofErr w:type="spellEnd"/>
+      <w:r>
+        <w:t xml:space="preserve"> 500</w:t>
+      </w:r>
+    </w:p>
+    <w:p>
+      <w:pPr>
+        <w:pStyle w:val="ListParagraph"/>
+        <w:widowControl/>
+        <w:numPr>
+          <w:ilvl w:val="0"/>
+          <w:numId w:val="6"/>
+        </w:numPr>
+        <w:autoSpaceDE/>
+        <w:autoSpaceDN/>
+        <w:spacing w:line="260" w:lineRule="exact"/>
+        <w:contextualSpacing/>
+        <w:jc w:val="both"/>
+      </w:pPr>
+      <w:r>
+        <w:t xml:space="preserve">Illumina </w:t>
+      </w:r>
+      <w:proofErr w:type="spellStart"/>
+      <w:r>
+        <w:t>NextSeq</w:t>
+      </w:r>
+      <w:proofErr w:type="spellEnd"/>
+      <w:r>
+        <w:t xml:space="preserve"> 5</w:t>
+      </w:r>
+      <w:r>
+        <w:t>5</w:t>
+      </w:r>
+      <w:r>
+        <w:t>0</w:t>
+      </w:r>
+    </w:p>
+    <w:p>
+      <w:pPr>
+        <w:pStyle w:val="ListParagraph"/>
+        <w:widowControl/>
+        <w:numPr>
+          <w:ilvl w:val="0"/>
+          <w:numId w:val="6"/>
+        </w:numPr>
+        <w:autoSpaceDE/>
+        <w:autoSpaceDN/>
+        <w:spacing w:line="260" w:lineRule="exact"/>
+        <w:contextualSpacing/>
+        <w:jc w:val="both"/>
+      </w:pPr>
+      <w:r>
+        <w:t>Illumina MiSeq</w:t>
+      </w:r>
+    </w:p>
+    <w:p>
+      <w:pPr>
+        <w:pStyle w:val="ListParagraph"/>
+        <w:widowControl/>
+        <w:numPr>
+          <w:ilvl w:val="0"/>
+          <w:numId w:val="6"/>
+        </w:numPr>
+        <w:autoSpaceDE/>
+        <w:autoSpaceDN/>
+        <w:spacing w:line="260" w:lineRule="exact"/>
+        <w:contextualSpacing/>
+        <w:jc w:val="both"/>
+      </w:pPr>
+      <w:r>
+        <w:t xml:space="preserve">Illumina </w:t>
+      </w:r>
+      <w:proofErr w:type="spellStart"/>
+      <w:r>
+        <w:t>NextSeq</w:t>
+      </w:r>
+      <w:proofErr w:type="spellEnd"/>
       <w:r>
         <w:t xml:space="preserve"> </w:t>
       </w:r>
-      <w:commentRangeStart w:id="2"/>
-      <w:r>
-        <w:t>bioanalyzer</w:t>
-      </w:r>
-      <w:commentRangeEnd w:id="2"/>
-      <w:r>
+      <w:r>
+        <w:t>200</w:t>
+      </w:r>
+      <w:r>
+        <w:t>0</w:t>
+      </w:r>
+    </w:p>
+    <w:p>
+      <w:pPr>
+        <w:pStyle w:val="ListParagraph"/>
+        <w:widowControl/>
+        <w:numPr>
+          <w:ilvl w:val="0"/>
+          <w:numId w:val="6"/>
+        </w:numPr>
+        <w:autoSpaceDE/>
+        <w:autoSpaceDN/>
+        <w:spacing w:line="260" w:lineRule="exact"/>
+        <w:contextualSpacing/>
+        <w:jc w:val="both"/>
+      </w:pPr>
+      <w:r>
+        <w:t>PacBio Sequel</w:t>
+      </w:r>
+      <w:r>
+        <w:t xml:space="preserve"> II</w:t>
+      </w:r>
+    </w:p>
+    <w:p>
+      <w:pPr>
+        <w:pStyle w:val="ListParagraph"/>
+        <w:widowControl/>
+        <w:numPr>
+          <w:ilvl w:val="0"/>
+          <w:numId w:val="6"/>
+        </w:numPr>
+        <w:autoSpaceDE/>
+        <w:autoSpaceDN/>
+        <w:spacing w:line="260" w:lineRule="exact"/>
+        <w:contextualSpacing/>
+        <w:jc w:val="both"/>
+      </w:pPr>
+      <w:r>
+        <w:t xml:space="preserve">Oxford Nanopore </w:t>
+      </w:r>
+      <w:proofErr w:type="spellStart"/>
+      <w:r>
+        <w:t>GridION</w:t>
+      </w:r>
+      <w:proofErr w:type="spellEnd"/>
+    </w:p>
+    <w:p>
+      <w:pPr>
+        <w:pStyle w:val="ListParagraph"/>
+        <w:widowControl/>
+        <w:numPr>
+          <w:ilvl w:val="0"/>
+          <w:numId w:val="6"/>
+        </w:numPr>
+        <w:autoSpaceDE/>
+        <w:autoSpaceDN/>
+        <w:spacing w:line="260" w:lineRule="exact"/>
+        <w:contextualSpacing/>
+        <w:jc w:val="both"/>
+      </w:pPr>
+      <w:r>
+        <w:t xml:space="preserve">Oxford Nanopore </w:t>
+      </w:r>
+      <w:proofErr w:type="spellStart"/>
+      <w:r>
+        <w:t>PromethION</w:t>
+      </w:r>
+      <w:proofErr w:type="spellEnd"/>
+    </w:p>
+    <w:p>
+      <w:pPr>
+        <w:pStyle w:val="ListParagraph"/>
+        <w:widowControl/>
+        <w:numPr>
+          <w:ilvl w:val="0"/>
+          <w:numId w:val="6"/>
+        </w:numPr>
+        <w:autoSpaceDE/>
+        <w:autoSpaceDN/>
+        <w:spacing w:line="260" w:lineRule="exact"/>
+        <w:contextualSpacing/>
+        <w:jc w:val="both"/>
+      </w:pPr>
+      <w:r>
+        <w:t>Agilent Bioanalyzer</w:t>
+      </w:r>
+    </w:p>
+    <w:p>
+      <w:pPr>
+        <w:spacing w:line="260" w:lineRule="exact"/>
+        <w:jc w:val="both"/>
         <w:rPr>
-          <w:rStyle w:val="CommentReference"/>
+          <w:b/>
+          <w:bCs/>
         </w:rPr>
-        <w:commentReference w:id="2"/>
-      </w:r>
-      <w:r>
-        <w:t xml:space="preserve">, </w:t>
-      </w:r>
-      <w:r>
-        <w:t xml:space="preserve">an Illumina MiSeq, an Illumina Nextseq 500, </w:t>
-      </w:r>
-      <w:r>
-        <w:t xml:space="preserve">an </w:t>
-      </w:r>
-      <w:r>
-        <w:t>I</w:t>
-      </w:r>
-      <w:r>
-        <w:t>llumina Nextseq</w:t>
-      </w:r>
+      </w:pPr>
+      <w:r>
+        <w:rPr>
+          <w:b/>
+          <w:bCs/>
+        </w:rPr>
+        <w:t>Tissue culture</w:t>
+      </w:r>
+      <w:r>
+        <w:rPr>
+          <w:b/>
+          <w:bCs/>
+        </w:rPr>
+        <w:t xml:space="preserve"> Core Facility  </w:t>
+      </w:r>
+    </w:p>
+    <w:p>
+      <w:pPr>
+        <w:pStyle w:val="ListParagraph"/>
+        <w:widowControl/>
+        <w:numPr>
+          <w:ilvl w:val="0"/>
+          <w:numId w:val="8"/>
+        </w:numPr>
+        <w:autoSpaceDE/>
+        <w:autoSpaceDN/>
+        <w:spacing w:line="260" w:lineRule="exact"/>
+        <w:contextualSpacing/>
+        <w:jc w:val="both"/>
+      </w:pPr>
+      <w:r>
+        <w:t>LABGARD biological safety cabinet (8 cabinets)</w:t>
+      </w:r>
+    </w:p>
+    <w:p>
+      <w:pPr>
+        <w:pStyle w:val="ListParagraph"/>
+        <w:widowControl/>
+        <w:numPr>
+          <w:ilvl w:val="0"/>
+          <w:numId w:val="8"/>
+        </w:numPr>
+        <w:autoSpaceDE/>
+        <w:autoSpaceDN/>
+        <w:spacing w:line="260" w:lineRule="exact"/>
+        <w:contextualSpacing/>
+        <w:jc w:val="both"/>
+      </w:pPr>
+      <w:r>
+        <w:t xml:space="preserve">Corning </w:t>
+      </w:r>
+      <w:proofErr w:type="spellStart"/>
+      <w:r>
+        <w:t>Cyto</w:t>
+      </w:r>
+      <w:proofErr w:type="spellEnd"/>
+      <w:r>
+        <w:t xml:space="preserve"> smart cell counter</w:t>
+      </w:r>
+    </w:p>
+    <w:p>
+      <w:pPr>
+        <w:pStyle w:val="ListParagraph"/>
+        <w:widowControl/>
+        <w:numPr>
+          <w:ilvl w:val="0"/>
+          <w:numId w:val="8"/>
+        </w:numPr>
+        <w:autoSpaceDE/>
+        <w:autoSpaceDN/>
+        <w:spacing w:line="260" w:lineRule="exact"/>
+        <w:contextualSpacing/>
+        <w:jc w:val="both"/>
+      </w:pPr>
+      <w:proofErr w:type="spellStart"/>
+      <w:r>
+        <w:t>CellDrop</w:t>
+      </w:r>
+      <w:proofErr w:type="spellEnd"/>
+      <w:r>
+        <w:t xml:space="preserve"> BF cell counter</w:t>
+      </w:r>
+    </w:p>
+    <w:p>
+      <w:pPr>
+        <w:pStyle w:val="ListParagraph"/>
+        <w:widowControl/>
+        <w:numPr>
+          <w:ilvl w:val="0"/>
+          <w:numId w:val="8"/>
+        </w:numPr>
+        <w:autoSpaceDE/>
+        <w:autoSpaceDN/>
+        <w:spacing w:line="260" w:lineRule="exact"/>
+        <w:contextualSpacing/>
+        <w:jc w:val="both"/>
+      </w:pPr>
+      <w:proofErr w:type="spellStart"/>
+      <w:r>
+        <w:t>Nexcelom</w:t>
+      </w:r>
+      <w:proofErr w:type="spellEnd"/>
       <w:r>
         <w:t xml:space="preserve"> </w:t>
       </w:r>
-      <w:r>
-        <w:t>5</w:t>
-      </w:r>
-      <w:r>
-        <w:t>5</w:t>
-      </w:r>
-      <w:r>
-        <w:t>0,</w:t>
+      <w:proofErr w:type="spellStart"/>
+      <w:r>
+        <w:t>Cellometer</w:t>
+      </w:r>
+      <w:proofErr w:type="spellEnd"/>
+      <w:r>
+        <w:t xml:space="preserve"> Auto 2000 cell counter</w:t>
+      </w:r>
+    </w:p>
+    <w:p>
+      <w:pPr>
+        <w:pStyle w:val="ListParagraph"/>
+        <w:widowControl/>
+        <w:numPr>
+          <w:ilvl w:val="0"/>
+          <w:numId w:val="8"/>
+        </w:numPr>
+        <w:autoSpaceDE/>
+        <w:autoSpaceDN/>
+        <w:spacing w:line="260" w:lineRule="exact"/>
+        <w:contextualSpacing/>
+        <w:jc w:val="both"/>
+      </w:pPr>
+      <w:r>
+        <w:t xml:space="preserve">Olympus CKX31 </w:t>
+      </w:r>
+      <w:r>
+        <w:t>Inverted Phase Contrast Microscope</w:t>
+      </w:r>
+    </w:p>
+    <w:p>
+      <w:pPr>
+        <w:pStyle w:val="ListParagraph"/>
+        <w:widowControl/>
+        <w:numPr>
+          <w:ilvl w:val="0"/>
+          <w:numId w:val="8"/>
+        </w:numPr>
+        <w:autoSpaceDE/>
+        <w:autoSpaceDN/>
+        <w:spacing w:line="260" w:lineRule="exact"/>
+        <w:contextualSpacing/>
+        <w:jc w:val="both"/>
+      </w:pPr>
+      <w:r>
+        <w:t>Olympus IX51</w:t>
       </w:r>
       <w:r>
         <w:t xml:space="preserve"> </w:t>
       </w:r>
       <w:r>
-        <w:t xml:space="preserve">an </w:t>
-      </w:r>
-      <w:r>
-        <w:t>I</w:t>
-      </w:r>
-      <w:r>
-        <w:t xml:space="preserve">llumina Nextseq </w:t>
-      </w:r>
-      <w:r>
-        <w:t>2000</w:t>
-      </w:r>
-      <w:r>
-        <w:t>,</w:t>
-      </w:r>
-      <w:r>
-        <w:t xml:space="preserve"> a Pacific Biosciences Sequel II, an Oxford Nanopore </w:t>
-      </w:r>
-      <w:proofErr w:type="spellStart"/>
-      <w:r>
-        <w:t>GridION</w:t>
-      </w:r>
-      <w:proofErr w:type="spellEnd"/>
-      <w:r>
-        <w:t xml:space="preserve">, and an Oxford Nanopore </w:t>
-      </w:r>
-      <w:proofErr w:type="spellStart"/>
-      <w:r>
-        <w:t>PromethION</w:t>
-      </w:r>
-      <w:proofErr w:type="spellEnd"/>
-      <w:r>
-        <w:t xml:space="preserve">. Access to this equipment will enable collecting splicing data from targeted </w:t>
-      </w:r>
-      <w:r>
-        <w:t>massively parallel splicing assay</w:t>
-      </w:r>
-      <w:r>
-        <w:t>s.</w:t>
-      </w:r>
-    </w:p>
+        <w:t xml:space="preserve">Inverted </w:t>
+      </w:r>
+      <w:r>
+        <w:t xml:space="preserve">Fluorescence and </w:t>
+      </w:r>
+      <w:r>
+        <w:t>Phase Contrast Microscope</w:t>
+      </w:r>
+    </w:p>
+    <w:p>
+      <w:pPr>
+        <w:pStyle w:val="ListParagraph"/>
+        <w:widowControl/>
+        <w:numPr>
+          <w:ilvl w:val="0"/>
+          <w:numId w:val="8"/>
+        </w:numPr>
+        <w:autoSpaceDE/>
+        <w:autoSpaceDN/>
+        <w:spacing w:line="260" w:lineRule="exact"/>
+        <w:contextualSpacing/>
+        <w:jc w:val="both"/>
+      </w:pPr>
+      <w:r>
+        <w:t>Nikon Eclipse TE2000-S</w:t>
+      </w:r>
+      <w:r>
+        <w:t xml:space="preserve"> </w:t>
+      </w:r>
+      <w:r>
+        <w:t>Inverted Fluorescence and Phase Contrast Microscope</w:t>
+      </w:r>
+    </w:p>
+    <w:p/>
     <w:sectPr>
       <w:type w:val="continuous"/>
       <w:pgSz w:w="12240" w:h="15840"/>
@@ -200,97 +1171,42 @@
 </w:document>
 </file>
 
-<file path=word/comments.xml><?xml version="1.0" encoding="utf-8"?>
-<w:comments xmlns:wpc="http://schemas.microsoft.com/office/word/2010/wordprocessingCanvas" xmlns:cx="http://schemas.microsoft.com/office/drawing/2014/chartex" xmlns:cx1="http://schemas.microsoft.com/office/drawing/2015/9/8/chartex" xmlns:cx2="http://schemas.microsoft.com/office/drawing/2015/10/21/chartex" xmlns:cx3="http://schemas.microsoft.com/office/drawing/2016/5/9/chartex" xmlns:cx4="http://schemas.microsoft.com/office/drawing/2016/5/10/chartex" xmlns:cx5="http://schemas.microsoft.com/office/drawing/2016/5/11/chartex" xmlns:cx6="http://schemas.microsoft.com/office/drawing/2016/5/12/chartex" xmlns:cx7="http://schemas.microsoft.com/office/drawing/2016/5/13/chartex" xmlns:cx8="http://schemas.microsoft.com/office/drawing/2016/5/14/chartex" xmlns:mc="http://schemas.openxmlformats.org/markup-compatibility/2006" xmlns:aink="http://schemas.microsoft.com/office/drawing/2016/ink" xmlns:am3d="http://schemas.microsoft.com/office/drawing/2017/model3d" xmlns:o="urn:schemas-microsoft-com:office:office" xmlns:oel="http://schemas.microsoft.com/office/2019/extlst" xmlns:r="http://schemas.openxmlformats.org/officeDocument/2006/relationships" xmlns:m="http://schemas.openxmlformats.org/officeDocument/2006/math" xmlns:v="urn:schemas-microsoft-com:vml" xmlns:wp14="http://schemas.microsoft.com/office/word/2010/wordprocessingDrawing" xmlns:wp="http://schemas.openxmlformats.org/drawingml/2006/wordprocessingDrawing" xmlns:w10="urn:schemas-microsoft-com:office:word" xmlns:w="http://schemas.openxmlformats.org/wordprocessingml/2006/main" xmlns:w14="http://schemas.microsoft.com/office/word/2010/wordml" xmlns:w15="http://schemas.microsoft.com/office/word/2012/wordml" xmlns:w16cex="http://schemas.microsoft.com/office/word/2018/wordml/cex" xmlns:w16cid="http://schemas.microsoft.com/office/word/2016/wordml/cid" xmlns:w16="http://schemas.microsoft.com/office/word/2018/wordml" xmlns:w16sdtdh="http://schemas.microsoft.com/office/word/2020/wordml/sdtdatahash" xmlns:w16se="http://schemas.microsoft.com/office/word/2015/wordml/symex" xmlns:wpg="http://schemas.microsoft.com/office/word/2010/wordprocessingGroup" xmlns:wpi="http://schemas.microsoft.com/office/word/2010/wordprocessingInk" xmlns:wne="http://schemas.microsoft.com/office/word/2006/wordml" xmlns:wps="http://schemas.microsoft.com/office/word/2010/wordprocessingShape" mc:Ignorable="w14 w15 w16se w16cid w16 w16cex w16sdtdh wp14">
-  <w:comment w:id="0" w:author="John Desmarais" w:date="2023-06-09T21:13:00Z" w:initials="JD">
-    <w:p>
-      <w:pPr>
-        <w:pStyle w:val="CommentText"/>
-      </w:pPr>
-      <w:r>
-        <w:rPr>
-          <w:rStyle w:val="CommentReference"/>
-        </w:rPr>
-        <w:annotationRef/>
-      </w:r>
-      <w:r>
-        <w:t>Check number</w:t>
-      </w:r>
-    </w:p>
-  </w:comment>
-  <w:comment w:id="1" w:author="John Desmarais" w:date="2023-06-09T21:23:00Z" w:initials="JD">
-    <w:p>
-      <w:pPr>
-        <w:pStyle w:val="CommentText"/>
-      </w:pPr>
-      <w:r>
-        <w:rPr>
-          <w:rStyle w:val="CommentReference"/>
-        </w:rPr>
-        <w:annotationRef/>
-      </w:r>
-      <w:r>
-        <w:rPr>
-          <w:rStyle w:val="CommentReference"/>
-        </w:rPr>
-        <w:annotationRef/>
-      </w:r>
-      <w:r>
-        <w:t xml:space="preserve">Add model numbers </w:t>
-      </w:r>
-      <w:proofErr w:type="spellStart"/>
-      <w:r>
-        <w:t>etc</w:t>
-      </w:r>
-      <w:proofErr w:type="spellEnd"/>
-    </w:p>
-    <w:p>
-      <w:pPr>
-        <w:pStyle w:val="CommentText"/>
-      </w:pPr>
-    </w:p>
-  </w:comment>
-  <w:comment w:id="2" w:author="John Desmarais" w:date="2023-06-09T21:27:00Z" w:initials="JD">
-    <w:p>
-      <w:pPr>
-        <w:pStyle w:val="CommentText"/>
-      </w:pPr>
-      <w:r>
-        <w:rPr>
-          <w:rStyle w:val="CommentReference"/>
-        </w:rPr>
-        <w:annotationRef/>
-      </w:r>
-      <w:r>
-        <w:t>Model number</w:t>
-      </w:r>
-    </w:p>
-  </w:comment>
-</w:comments>
+<file path=word/endnotes.xml><?xml version="1.0" encoding="utf-8"?>
+<w:endnotes xmlns:wpc="http://schemas.microsoft.com/office/word/2010/wordprocessingCanvas" xmlns:cx="http://schemas.microsoft.com/office/drawing/2014/chartex" xmlns:cx1="http://schemas.microsoft.com/office/drawing/2015/9/8/chartex" xmlns:cx2="http://schemas.microsoft.com/office/drawing/2015/10/21/chartex" xmlns:cx3="http://schemas.microsoft.com/office/drawing/2016/5/9/chartex" xmlns:cx4="http://schemas.microsoft.com/office/drawing/2016/5/10/chartex" xmlns:cx5="http://schemas.microsoft.com/office/drawing/2016/5/11/chartex" xmlns:cx6="http://schemas.microsoft.com/office/drawing/2016/5/12/chartex" xmlns:cx7="http://schemas.microsoft.com/office/drawing/2016/5/13/chartex" xmlns:cx8="http://schemas.microsoft.com/office/drawing/2016/5/14/chartex" xmlns:mc="http://schemas.openxmlformats.org/markup-compatibility/2006" xmlns:aink="http://schemas.microsoft.com/office/drawing/2016/ink" xmlns:am3d="http://schemas.microsoft.com/office/drawing/2017/model3d" xmlns:o="urn:schemas-microsoft-com:office:office" xmlns:oel="http://schemas.microsoft.com/office/2019/extlst" xmlns:r="http://schemas.openxmlformats.org/officeDocument/2006/relationships" xmlns:m="http://schemas.openxmlformats.org/officeDocument/2006/math" xmlns:v="urn:schemas-microsoft-com:vml" xmlns:wp14="http://schemas.microsoft.com/office/word/2010/wordprocessingDrawing" xmlns:wp="http://schemas.openxmlformats.org/drawingml/2006/wordprocessingDrawing" xmlns:w10="urn:schemas-microsoft-com:office:word" xmlns:w="http://schemas.openxmlformats.org/wordprocessingml/2006/main" xmlns:w14="http://schemas.microsoft.com/office/word/2010/wordml" xmlns:w15="http://schemas.microsoft.com/office/word/2012/wordml" xmlns:w16cex="http://schemas.microsoft.com/office/word/2018/wordml/cex" xmlns:w16cid="http://schemas.microsoft.com/office/word/2016/wordml/cid" xmlns:w16="http://schemas.microsoft.com/office/word/2018/wordml" xmlns:w16sdtdh="http://schemas.microsoft.com/office/word/2020/wordml/sdtdatahash" xmlns:w16se="http://schemas.microsoft.com/office/word/2015/wordml/symex" xmlns:wpg="http://schemas.microsoft.com/office/word/2010/wordprocessingGroup" xmlns:wpi="http://schemas.microsoft.com/office/word/2010/wordprocessingInk" xmlns:wne="http://schemas.microsoft.com/office/word/2006/wordml" xmlns:wps="http://schemas.microsoft.com/office/word/2010/wordprocessingShape" mc:Ignorable="w14 w15 w16se w16cid w16 w16cex w16sdtdh wp14">
+  <w:endnote w:type="separator" w:id="-1">
+    <w:p>
+      <w:r>
+        <w:separator/>
+      </w:r>
+    </w:p>
+  </w:endnote>
+  <w:endnote w:type="continuationSeparator" w:id="0">
+    <w:p>
+      <w:r>
+        <w:continuationSeparator/>
+      </w:r>
+    </w:p>
+  </w:endnote>
+</w:endnotes>
 </file>
 
-<file path=word/commentsExtended.xml><?xml version="1.0" encoding="utf-8"?>
-<w15:commentsEx xmlns:wpc="http://schemas.microsoft.com/office/word/2010/wordprocessingCanvas" xmlns:cx="http://schemas.microsoft.com/office/drawing/2014/chartex" xmlns:cx1="http://schemas.microsoft.com/office/drawing/2015/9/8/chartex" xmlns:cx2="http://schemas.microsoft.com/office/drawing/2015/10/21/chartex" xmlns:cx3="http://schemas.microsoft.com/office/drawing/2016/5/9/chartex" xmlns:cx4="http://schemas.microsoft.com/office/drawing/2016/5/10/chartex" xmlns:cx5="http://schemas.microsoft.com/office/drawing/2016/5/11/chartex" xmlns:cx6="http://schemas.microsoft.com/office/drawing/2016/5/12/chartex" xmlns:cx7="http://schemas.microsoft.com/office/drawing/2016/5/13/chartex" xmlns:cx8="http://schemas.microsoft.com/office/drawing/2016/5/14/chartex" xmlns:mc="http://schemas.openxmlformats.org/markup-compatibility/2006" xmlns:aink="http://schemas.microsoft.com/office/drawing/2016/ink" xmlns:am3d="http://schemas.microsoft.com/office/drawing/2017/model3d" xmlns:o="urn:schemas-microsoft-com:office:office" xmlns:oel="http://schemas.microsoft.com/office/2019/extlst" xmlns:r="http://schemas.openxmlformats.org/officeDocument/2006/relationships" xmlns:m="http://schemas.openxmlformats.org/officeDocument/2006/math" xmlns:v="urn:schemas-microsoft-com:vml" xmlns:wp14="http://schemas.microsoft.com/office/word/2010/wordprocessingDrawing" xmlns:wp="http://schemas.openxmlformats.org/drawingml/2006/wordprocessingDrawing" xmlns:w10="urn:schemas-microsoft-com:office:word" xmlns:w="http://schemas.openxmlformats.org/wordprocessingml/2006/main" xmlns:w14="http://schemas.microsoft.com/office/word/2010/wordml" xmlns:w15="http://schemas.microsoft.com/office/word/2012/wordml" xmlns:w16cex="http://schemas.microsoft.com/office/word/2018/wordml/cex" xmlns:w16cid="http://schemas.microsoft.com/office/word/2016/wordml/cid" xmlns:w16="http://schemas.microsoft.com/office/word/2018/wordml" xmlns:w16sdtdh="http://schemas.microsoft.com/office/word/2020/wordml/sdtdatahash" xmlns:w16se="http://schemas.microsoft.com/office/word/2015/wordml/symex" xmlns:wpg="http://schemas.microsoft.com/office/word/2010/wordprocessingGroup" xmlns:wpi="http://schemas.microsoft.com/office/word/2010/wordprocessingInk" xmlns:wne="http://schemas.microsoft.com/office/word/2006/wordml" xmlns:wps="http://schemas.microsoft.com/office/word/2010/wordprocessingShape" mc:Ignorable="w14 w15 w16se w16cid w16 w16cex w16sdtdh wp14">
-  <w15:commentEx w15:paraId="03C26A2F" w15:done="0"/>
-  <w15:commentEx w15:paraId="71C4C9C0" w15:done="0"/>
-  <w15:commentEx w15:paraId="6B7B8F24" w15:done="0"/>
-</w15:commentsEx>
-</file>
-
-<file path=word/commentsExtensible.xml><?xml version="1.0" encoding="utf-8"?>
-<w16cex:commentsExtensible xmlns:wpc="http://schemas.microsoft.com/office/word/2010/wordprocessingCanvas" xmlns:cx="http://schemas.microsoft.com/office/drawing/2014/chartex" xmlns:cx1="http://schemas.microsoft.com/office/drawing/2015/9/8/chartex" xmlns:cx2="http://schemas.microsoft.com/office/drawing/2015/10/21/chartex" xmlns:cx3="http://schemas.microsoft.com/office/drawing/2016/5/9/chartex" xmlns:cx4="http://schemas.microsoft.com/office/drawing/2016/5/10/chartex" xmlns:cx5="http://schemas.microsoft.com/office/drawing/2016/5/11/chartex" xmlns:cx6="http://schemas.microsoft.com/office/drawing/2016/5/12/chartex" xmlns:cx7="http://schemas.microsoft.com/office/drawing/2016/5/13/chartex" xmlns:cx8="http://schemas.microsoft.com/office/drawing/2016/5/14/chartex" xmlns:mc="http://schemas.openxmlformats.org/markup-compatibility/2006" xmlns:aink="http://schemas.microsoft.com/office/drawing/2016/ink" xmlns:am3d="http://schemas.microsoft.com/office/drawing/2017/model3d" xmlns:o="urn:schemas-microsoft-com:office:office" xmlns:oel="http://schemas.microsoft.com/office/2019/extlst" xmlns:r="http://schemas.openxmlformats.org/officeDocument/2006/relationships" xmlns:m="http://schemas.openxmlformats.org/officeDocument/2006/math" xmlns:v="urn:schemas-microsoft-com:vml" xmlns:wp14="http://schemas.microsoft.com/office/word/2010/wordprocessingDrawing" xmlns:wp="http://schemas.openxmlformats.org/drawingml/2006/wordprocessingDrawing" xmlns:w10="urn:schemas-microsoft-com:office:word" xmlns:w="http://schemas.openxmlformats.org/wordprocessingml/2006/main" xmlns:w14="http://schemas.microsoft.com/office/word/2010/wordml" xmlns:w15="http://schemas.microsoft.com/office/word/2012/wordml" xmlns:w16cex="http://schemas.microsoft.com/office/word/2018/wordml/cex" xmlns:w16cid="http://schemas.microsoft.com/office/word/2016/wordml/cid" xmlns:w16="http://schemas.microsoft.com/office/word/2018/wordml" xmlns:w16sdtdh="http://schemas.microsoft.com/office/word/2020/wordml/sdtdatahash" xmlns:w16se="http://schemas.microsoft.com/office/word/2015/wordml/symex" xmlns:wpg="http://schemas.microsoft.com/office/word/2010/wordprocessingGroup" xmlns:wpi="http://schemas.microsoft.com/office/word/2010/wordprocessingInk" xmlns:wne="http://schemas.microsoft.com/office/word/2006/wordml" xmlns:wps="http://schemas.microsoft.com/office/word/2010/wordprocessingShape" mc:Ignorable="w14 w15 w16se w16cid w16 w16cex w16sdtdh wp14">
-  <w16cex:commentExtensible w16cex:durableId="282E1465" w16cex:dateUtc="2023-06-10T01:13:00Z"/>
-  <w16cex:commentExtensible w16cex:durableId="282E16EF" w16cex:dateUtc="2023-06-10T01:23:00Z"/>
-  <w16cex:commentExtensible w16cex:durableId="282E17C6" w16cex:dateUtc="2023-06-10T01:27:00Z"/>
-</w16cex:commentsExtensible>
-</file>
-
-<file path=word/commentsIds.xml><?xml version="1.0" encoding="utf-8"?>
-<w16cid:commentsIds xmlns:wpc="http://schemas.microsoft.com/office/word/2010/wordprocessingCanvas" xmlns:cx="http://schemas.microsoft.com/office/drawing/2014/chartex" xmlns:cx1="http://schemas.microsoft.com/office/drawing/2015/9/8/chartex" xmlns:cx2="http://schemas.microsoft.com/office/drawing/2015/10/21/chartex" xmlns:cx3="http://schemas.microsoft.com/office/drawing/2016/5/9/chartex" xmlns:cx4="http://schemas.microsoft.com/office/drawing/2016/5/10/chartex" xmlns:cx5="http://schemas.microsoft.com/office/drawing/2016/5/11/chartex" xmlns:cx6="http://schemas.microsoft.com/office/drawing/2016/5/12/chartex" xmlns:cx7="http://schemas.microsoft.com/office/drawing/2016/5/13/chartex" xmlns:cx8="http://schemas.microsoft.com/office/drawing/2016/5/14/chartex" xmlns:mc="http://schemas.openxmlformats.org/markup-compatibility/2006" xmlns:aink="http://schemas.microsoft.com/office/drawing/2016/ink" xmlns:am3d="http://schemas.microsoft.com/office/drawing/2017/model3d" xmlns:o="urn:schemas-microsoft-com:office:office" xmlns:oel="http://schemas.microsoft.com/office/2019/extlst" xmlns:r="http://schemas.openxmlformats.org/officeDocument/2006/relationships" xmlns:m="http://schemas.openxmlformats.org/officeDocument/2006/math" xmlns:v="urn:schemas-microsoft-com:vml" xmlns:wp14="http://schemas.microsoft.com/office/word/2010/wordprocessingDrawing" xmlns:wp="http://schemas.openxmlformats.org/drawingml/2006/wordprocessingDrawing" xmlns:w10="urn:schemas-microsoft-com:office:word" xmlns:w="http://schemas.openxmlformats.org/wordprocessingml/2006/main" xmlns:w14="http://schemas.microsoft.com/office/word/2010/wordml" xmlns:w15="http://schemas.microsoft.com/office/word/2012/wordml" xmlns:w16cex="http://schemas.microsoft.com/office/word/2018/wordml/cex" xmlns:w16cid="http://schemas.microsoft.com/office/word/2016/wordml/cid" xmlns:w16="http://schemas.microsoft.com/office/word/2018/wordml" xmlns:w16sdtdh="http://schemas.microsoft.com/office/word/2020/wordml/sdtdatahash" xmlns:w16se="http://schemas.microsoft.com/office/word/2015/wordml/symex" xmlns:wpg="http://schemas.microsoft.com/office/word/2010/wordprocessingGroup" xmlns:wpi="http://schemas.microsoft.com/office/word/2010/wordprocessingInk" xmlns:wne="http://schemas.microsoft.com/office/word/2006/wordml" xmlns:wps="http://schemas.microsoft.com/office/word/2010/wordprocessingShape" mc:Ignorable="w14 w15 w16se w16cid w16 w16cex w16sdtdh wp14">
-  <w16cid:commentId w16cid:paraId="03C26A2F" w16cid:durableId="282E1465"/>
-  <w16cid:commentId w16cid:paraId="71C4C9C0" w16cid:durableId="282E16EF"/>
-  <w16cid:commentId w16cid:paraId="6B7B8F24" w16cid:durableId="282E17C6"/>
-</w16cid:commentsIds>
+<file path=word/footnotes.xml><?xml version="1.0" encoding="utf-8"?>
+<w:footnotes xmlns:wpc="http://schemas.microsoft.com/office/word/2010/wordprocessingCanvas" xmlns:cx="http://schemas.microsoft.com/office/drawing/2014/chartex" xmlns:cx1="http://schemas.microsoft.com/office/drawing/2015/9/8/chartex" xmlns:cx2="http://schemas.microsoft.com/office/drawing/2015/10/21/chartex" xmlns:cx3="http://schemas.microsoft.com/office/drawing/2016/5/9/chartex" xmlns:cx4="http://schemas.microsoft.com/office/drawing/2016/5/10/chartex" xmlns:cx5="http://schemas.microsoft.com/office/drawing/2016/5/11/chartex" xmlns:cx6="http://schemas.microsoft.com/office/drawing/2016/5/12/chartex" xmlns:cx7="http://schemas.microsoft.com/office/drawing/2016/5/13/chartex" xmlns:cx8="http://schemas.microsoft.com/office/drawing/2016/5/14/chartex" xmlns:mc="http://schemas.openxmlformats.org/markup-compatibility/2006" xmlns:aink="http://schemas.microsoft.com/office/drawing/2016/ink" xmlns:am3d="http://schemas.microsoft.com/office/drawing/2017/model3d" xmlns:o="urn:schemas-microsoft-com:office:office" xmlns:oel="http://schemas.microsoft.com/office/2019/extlst" xmlns:r="http://schemas.openxmlformats.org/officeDocument/2006/relationships" xmlns:m="http://schemas.openxmlformats.org/officeDocument/2006/math" xmlns:v="urn:schemas-microsoft-com:vml" xmlns:wp14="http://schemas.microsoft.com/office/word/2010/wordprocessingDrawing" xmlns:wp="http://schemas.openxmlformats.org/drawingml/2006/wordprocessingDrawing" xmlns:w10="urn:schemas-microsoft-com:office:word" xmlns:w="http://schemas.openxmlformats.org/wordprocessingml/2006/main" xmlns:w14="http://schemas.microsoft.com/office/word/2010/wordml" xmlns:w15="http://schemas.microsoft.com/office/word/2012/wordml" xmlns:w16cex="http://schemas.microsoft.com/office/word/2018/wordml/cex" xmlns:w16cid="http://schemas.microsoft.com/office/word/2016/wordml/cid" xmlns:w16="http://schemas.microsoft.com/office/word/2018/wordml" xmlns:w16sdtdh="http://schemas.microsoft.com/office/word/2020/wordml/sdtdatahash" xmlns:w16se="http://schemas.microsoft.com/office/word/2015/wordml/symex" xmlns:wpg="http://schemas.microsoft.com/office/word/2010/wordprocessingGroup" xmlns:wpi="http://schemas.microsoft.com/office/word/2010/wordprocessingInk" xmlns:wne="http://schemas.microsoft.com/office/word/2006/wordml" xmlns:wps="http://schemas.microsoft.com/office/word/2010/wordprocessingShape" mc:Ignorable="w14 w15 w16se w16cid w16 w16cex w16sdtdh wp14">
+  <w:footnote w:type="separator" w:id="-1">
+    <w:p>
+      <w:r>
+        <w:separator/>
+      </w:r>
+    </w:p>
+  </w:footnote>
+  <w:footnote w:type="continuationSeparator" w:id="0">
+    <w:p>
+      <w:r>
+        <w:continuationSeparator/>
+      </w:r>
+    </w:p>
+  </w:footnote>
+</w:footnotes>
 </file>
 
 <file path=word/numbering.xml><?xml version="1.0" encoding="utf-8"?>
@@ -498,6 +1414,119 @@
     </w:lvl>
   </w:abstractNum>
   <w:abstractNum w:abstractNumId="2" w15:restartNumberingAfterBreak="0">
+    <w:nsid w:val="4B984045"/>
+    <w:multiLevelType w:val="hybridMultilevel"/>
+    <w:tmpl w:val="A10012C4"/>
+    <w:lvl w:ilvl="0" w:tplc="04090001">
+      <w:start w:val="1"/>
+      <w:numFmt w:val="bullet"/>
+      <w:lvlText w:val=""/>
+      <w:lvlJc w:val="left"/>
+      <w:pPr>
+        <w:ind w:left="720" w:hanging="360"/>
+      </w:pPr>
+      <w:rPr>
+        <w:rFonts w:ascii="Symbol" w:hAnsi="Symbol" w:hint="default"/>
+      </w:rPr>
+    </w:lvl>
+    <w:lvl w:ilvl="1" w:tplc="04090003" w:tentative="1">
+      <w:start w:val="1"/>
+      <w:numFmt w:val="bullet"/>
+      <w:lvlText w:val="o"/>
+      <w:lvlJc w:val="left"/>
+      <w:pPr>
+        <w:ind w:left="1440" w:hanging="360"/>
+      </w:pPr>
+      <w:rPr>
+        <w:rFonts w:ascii="Courier New" w:hAnsi="Courier New" w:cs="Courier New" w:hint="default"/>
+      </w:rPr>
+    </w:lvl>
+    <w:lvl w:ilvl="2" w:tplc="04090005" w:tentative="1">
+      <w:start w:val="1"/>
+      <w:numFmt w:val="bullet"/>
+      <w:lvlText w:val=""/>
+      <w:lvlJc w:val="left"/>
+      <w:pPr>
+        <w:ind w:left="2160" w:hanging="360"/>
+      </w:pPr>
+      <w:rPr>
+        <w:rFonts w:ascii="Wingdings" w:hAnsi="Wingdings" w:hint="default"/>
+      </w:rPr>
+    </w:lvl>
+    <w:lvl w:ilvl="3" w:tplc="04090001" w:tentative="1">
+      <w:start w:val="1"/>
+      <w:numFmt w:val="bullet"/>
+      <w:lvlText w:val=""/>
+      <w:lvlJc w:val="left"/>
+      <w:pPr>
+        <w:ind w:left="2880" w:hanging="360"/>
+      </w:pPr>
+      <w:rPr>
+        <w:rFonts w:ascii="Symbol" w:hAnsi="Symbol" w:hint="default"/>
+      </w:rPr>
+    </w:lvl>
+    <w:lvl w:ilvl="4" w:tplc="04090003" w:tentative="1">
+      <w:start w:val="1"/>
+      <w:numFmt w:val="bullet"/>
+      <w:lvlText w:val="o"/>
+      <w:lvlJc w:val="left"/>
+      <w:pPr>
+        <w:ind w:left="3600" w:hanging="360"/>
+      </w:pPr>
+      <w:rPr>
+        <w:rFonts w:ascii="Courier New" w:hAnsi="Courier New" w:cs="Courier New" w:hint="default"/>
+      </w:rPr>
+    </w:lvl>
+    <w:lvl w:ilvl="5" w:tplc="04090005" w:tentative="1">
+      <w:start w:val="1"/>
+      <w:numFmt w:val="bullet"/>
+      <w:lvlText w:val=""/>
+      <w:lvlJc w:val="left"/>
+      <w:pPr>
+        <w:ind w:left="4320" w:hanging="360"/>
+      </w:pPr>
+      <w:rPr>
+        <w:rFonts w:ascii="Wingdings" w:hAnsi="Wingdings" w:hint="default"/>
+      </w:rPr>
+    </w:lvl>
+    <w:lvl w:ilvl="6" w:tplc="04090001" w:tentative="1">
+      <w:start w:val="1"/>
+      <w:numFmt w:val="bullet"/>
+      <w:lvlText w:val=""/>
+      <w:lvlJc w:val="left"/>
+      <w:pPr>
+        <w:ind w:left="5040" w:hanging="360"/>
+      </w:pPr>
+      <w:rPr>
+        <w:rFonts w:ascii="Symbol" w:hAnsi="Symbol" w:hint="default"/>
+      </w:rPr>
+    </w:lvl>
+    <w:lvl w:ilvl="7" w:tplc="04090003" w:tentative="1">
+      <w:start w:val="1"/>
+      <w:numFmt w:val="bullet"/>
+      <w:lvlText w:val="o"/>
+      <w:lvlJc w:val="left"/>
+      <w:pPr>
+        <w:ind w:left="5760" w:hanging="360"/>
+      </w:pPr>
+      <w:rPr>
+        <w:rFonts w:ascii="Courier New" w:hAnsi="Courier New" w:cs="Courier New" w:hint="default"/>
+      </w:rPr>
+    </w:lvl>
+    <w:lvl w:ilvl="8" w:tplc="04090005" w:tentative="1">
+      <w:start w:val="1"/>
+      <w:numFmt w:val="bullet"/>
+      <w:lvlText w:val=""/>
+      <w:lvlJc w:val="left"/>
+      <w:pPr>
+        <w:ind w:left="6480" w:hanging="360"/>
+      </w:pPr>
+      <w:rPr>
+        <w:rFonts w:ascii="Wingdings" w:hAnsi="Wingdings" w:hint="default"/>
+      </w:rPr>
+    </w:lvl>
+  </w:abstractNum>
+  <w:abstractNum w:abstractNumId="3" w15:restartNumberingAfterBreak="0">
     <w:nsid w:val="4DE62D41"/>
     <w:multiLevelType w:val="hybridMultilevel"/>
     <w:tmpl w:val="4886C80C"/>
@@ -610,7 +1639,7 @@
       </w:rPr>
     </w:lvl>
   </w:abstractNum>
-  <w:abstractNum w:abstractNumId="3" w15:restartNumberingAfterBreak="0">
+  <w:abstractNum w:abstractNumId="4" w15:restartNumberingAfterBreak="0">
     <w:nsid w:val="535229D0"/>
     <w:multiLevelType w:val="hybridMultilevel"/>
     <w:tmpl w:val="DF02028C"/>
@@ -699,11 +1728,350 @@
       </w:pPr>
     </w:lvl>
   </w:abstractNum>
+  <w:abstractNum w:abstractNumId="5" w15:restartNumberingAfterBreak="0">
+    <w:nsid w:val="647D6DE4"/>
+    <w:multiLevelType w:val="hybridMultilevel"/>
+    <w:tmpl w:val="7AB84C38"/>
+    <w:lvl w:ilvl="0" w:tplc="04090001">
+      <w:start w:val="1"/>
+      <w:numFmt w:val="bullet"/>
+      <w:lvlText w:val=""/>
+      <w:lvlJc w:val="left"/>
+      <w:pPr>
+        <w:ind w:left="720" w:hanging="360"/>
+      </w:pPr>
+      <w:rPr>
+        <w:rFonts w:ascii="Symbol" w:hAnsi="Symbol" w:hint="default"/>
+      </w:rPr>
+    </w:lvl>
+    <w:lvl w:ilvl="1" w:tplc="04090003" w:tentative="1">
+      <w:start w:val="1"/>
+      <w:numFmt w:val="bullet"/>
+      <w:lvlText w:val="o"/>
+      <w:lvlJc w:val="left"/>
+      <w:pPr>
+        <w:ind w:left="1440" w:hanging="360"/>
+      </w:pPr>
+      <w:rPr>
+        <w:rFonts w:ascii="Courier New" w:hAnsi="Courier New" w:hint="default"/>
+      </w:rPr>
+    </w:lvl>
+    <w:lvl w:ilvl="2" w:tplc="04090005" w:tentative="1">
+      <w:start w:val="1"/>
+      <w:numFmt w:val="bullet"/>
+      <w:lvlText w:val=""/>
+      <w:lvlJc w:val="left"/>
+      <w:pPr>
+        <w:ind w:left="2160" w:hanging="360"/>
+      </w:pPr>
+      <w:rPr>
+        <w:rFonts w:ascii="Wingdings" w:hAnsi="Wingdings" w:hint="default"/>
+      </w:rPr>
+    </w:lvl>
+    <w:lvl w:ilvl="3" w:tplc="04090001" w:tentative="1">
+      <w:start w:val="1"/>
+      <w:numFmt w:val="bullet"/>
+      <w:lvlText w:val=""/>
+      <w:lvlJc w:val="left"/>
+      <w:pPr>
+        <w:ind w:left="2880" w:hanging="360"/>
+      </w:pPr>
+      <w:rPr>
+        <w:rFonts w:ascii="Symbol" w:hAnsi="Symbol" w:hint="default"/>
+      </w:rPr>
+    </w:lvl>
+    <w:lvl w:ilvl="4" w:tplc="04090003" w:tentative="1">
+      <w:start w:val="1"/>
+      <w:numFmt w:val="bullet"/>
+      <w:lvlText w:val="o"/>
+      <w:lvlJc w:val="left"/>
+      <w:pPr>
+        <w:ind w:left="3600" w:hanging="360"/>
+      </w:pPr>
+      <w:rPr>
+        <w:rFonts w:ascii="Courier New" w:hAnsi="Courier New" w:hint="default"/>
+      </w:rPr>
+    </w:lvl>
+    <w:lvl w:ilvl="5" w:tplc="04090005" w:tentative="1">
+      <w:start w:val="1"/>
+      <w:numFmt w:val="bullet"/>
+      <w:lvlText w:val=""/>
+      <w:lvlJc w:val="left"/>
+      <w:pPr>
+        <w:ind w:left="4320" w:hanging="360"/>
+      </w:pPr>
+      <w:rPr>
+        <w:rFonts w:ascii="Wingdings" w:hAnsi="Wingdings" w:hint="default"/>
+      </w:rPr>
+    </w:lvl>
+    <w:lvl w:ilvl="6" w:tplc="04090001" w:tentative="1">
+      <w:start w:val="1"/>
+      <w:numFmt w:val="bullet"/>
+      <w:lvlText w:val=""/>
+      <w:lvlJc w:val="left"/>
+      <w:pPr>
+        <w:ind w:left="5040" w:hanging="360"/>
+      </w:pPr>
+      <w:rPr>
+        <w:rFonts w:ascii="Symbol" w:hAnsi="Symbol" w:hint="default"/>
+      </w:rPr>
+    </w:lvl>
+    <w:lvl w:ilvl="7" w:tplc="04090003" w:tentative="1">
+      <w:start w:val="1"/>
+      <w:numFmt w:val="bullet"/>
+      <w:lvlText w:val="o"/>
+      <w:lvlJc w:val="left"/>
+      <w:pPr>
+        <w:ind w:left="5760" w:hanging="360"/>
+      </w:pPr>
+      <w:rPr>
+        <w:rFonts w:ascii="Courier New" w:hAnsi="Courier New" w:hint="default"/>
+      </w:rPr>
+    </w:lvl>
+    <w:lvl w:ilvl="8" w:tplc="04090005" w:tentative="1">
+      <w:start w:val="1"/>
+      <w:numFmt w:val="bullet"/>
+      <w:lvlText w:val=""/>
+      <w:lvlJc w:val="left"/>
+      <w:pPr>
+        <w:ind w:left="6480" w:hanging="360"/>
+      </w:pPr>
+      <w:rPr>
+        <w:rFonts w:ascii="Wingdings" w:hAnsi="Wingdings" w:hint="default"/>
+      </w:rPr>
+    </w:lvl>
+  </w:abstractNum>
+  <w:abstractNum w:abstractNumId="6" w15:restartNumberingAfterBreak="0">
+    <w:nsid w:val="6B655E20"/>
+    <w:multiLevelType w:val="hybridMultilevel"/>
+    <w:tmpl w:val="603EA848"/>
+    <w:lvl w:ilvl="0" w:tplc="04090001">
+      <w:start w:val="1"/>
+      <w:numFmt w:val="bullet"/>
+      <w:lvlText w:val=""/>
+      <w:lvlJc w:val="left"/>
+      <w:pPr>
+        <w:ind w:left="720" w:hanging="360"/>
+      </w:pPr>
+      <w:rPr>
+        <w:rFonts w:ascii="Symbol" w:hAnsi="Symbol" w:hint="default"/>
+      </w:rPr>
+    </w:lvl>
+    <w:lvl w:ilvl="1" w:tplc="04090003" w:tentative="1">
+      <w:start w:val="1"/>
+      <w:numFmt w:val="bullet"/>
+      <w:lvlText w:val="o"/>
+      <w:lvlJc w:val="left"/>
+      <w:pPr>
+        <w:ind w:left="1440" w:hanging="360"/>
+      </w:pPr>
+      <w:rPr>
+        <w:rFonts w:ascii="Courier New" w:hAnsi="Courier New" w:hint="default"/>
+      </w:rPr>
+    </w:lvl>
+    <w:lvl w:ilvl="2" w:tplc="04090005" w:tentative="1">
+      <w:start w:val="1"/>
+      <w:numFmt w:val="bullet"/>
+      <w:lvlText w:val=""/>
+      <w:lvlJc w:val="left"/>
+      <w:pPr>
+        <w:ind w:left="2160" w:hanging="360"/>
+      </w:pPr>
+      <w:rPr>
+        <w:rFonts w:ascii="Wingdings" w:hAnsi="Wingdings" w:hint="default"/>
+      </w:rPr>
+    </w:lvl>
+    <w:lvl w:ilvl="3" w:tplc="04090001" w:tentative="1">
+      <w:start w:val="1"/>
+      <w:numFmt w:val="bullet"/>
+      <w:lvlText w:val=""/>
+      <w:lvlJc w:val="left"/>
+      <w:pPr>
+        <w:ind w:left="2880" w:hanging="360"/>
+      </w:pPr>
+      <w:rPr>
+        <w:rFonts w:ascii="Symbol" w:hAnsi="Symbol" w:hint="default"/>
+      </w:rPr>
+    </w:lvl>
+    <w:lvl w:ilvl="4" w:tplc="04090003" w:tentative="1">
+      <w:start w:val="1"/>
+      <w:numFmt w:val="bullet"/>
+      <w:lvlText w:val="o"/>
+      <w:lvlJc w:val="left"/>
+      <w:pPr>
+        <w:ind w:left="3600" w:hanging="360"/>
+      </w:pPr>
+      <w:rPr>
+        <w:rFonts w:ascii="Courier New" w:hAnsi="Courier New" w:hint="default"/>
+      </w:rPr>
+    </w:lvl>
+    <w:lvl w:ilvl="5" w:tplc="04090005" w:tentative="1">
+      <w:start w:val="1"/>
+      <w:numFmt w:val="bullet"/>
+      <w:lvlText w:val=""/>
+      <w:lvlJc w:val="left"/>
+      <w:pPr>
+        <w:ind w:left="4320" w:hanging="360"/>
+      </w:pPr>
+      <w:rPr>
+        <w:rFonts w:ascii="Wingdings" w:hAnsi="Wingdings" w:hint="default"/>
+      </w:rPr>
+    </w:lvl>
+    <w:lvl w:ilvl="6" w:tplc="04090001" w:tentative="1">
+      <w:start w:val="1"/>
+      <w:numFmt w:val="bullet"/>
+      <w:lvlText w:val=""/>
+      <w:lvlJc w:val="left"/>
+      <w:pPr>
+        <w:ind w:left="5040" w:hanging="360"/>
+      </w:pPr>
+      <w:rPr>
+        <w:rFonts w:ascii="Symbol" w:hAnsi="Symbol" w:hint="default"/>
+      </w:rPr>
+    </w:lvl>
+    <w:lvl w:ilvl="7" w:tplc="04090003" w:tentative="1">
+      <w:start w:val="1"/>
+      <w:numFmt w:val="bullet"/>
+      <w:lvlText w:val="o"/>
+      <w:lvlJc w:val="left"/>
+      <w:pPr>
+        <w:ind w:left="5760" w:hanging="360"/>
+      </w:pPr>
+      <w:rPr>
+        <w:rFonts w:ascii="Courier New" w:hAnsi="Courier New" w:hint="default"/>
+      </w:rPr>
+    </w:lvl>
+    <w:lvl w:ilvl="8" w:tplc="04090005" w:tentative="1">
+      <w:start w:val="1"/>
+      <w:numFmt w:val="bullet"/>
+      <w:lvlText w:val=""/>
+      <w:lvlJc w:val="left"/>
+      <w:pPr>
+        <w:ind w:left="6480" w:hanging="360"/>
+      </w:pPr>
+      <w:rPr>
+        <w:rFonts w:ascii="Wingdings" w:hAnsi="Wingdings" w:hint="default"/>
+      </w:rPr>
+    </w:lvl>
+  </w:abstractNum>
+  <w:abstractNum w:abstractNumId="7" w15:restartNumberingAfterBreak="0">
+    <w:nsid w:val="7B873F1C"/>
+    <w:multiLevelType w:val="hybridMultilevel"/>
+    <w:tmpl w:val="932C9DBE"/>
+    <w:lvl w:ilvl="0" w:tplc="04090001">
+      <w:start w:val="1"/>
+      <w:numFmt w:val="bullet"/>
+      <w:lvlText w:val=""/>
+      <w:lvlJc w:val="left"/>
+      <w:pPr>
+        <w:ind w:left="720" w:hanging="360"/>
+      </w:pPr>
+      <w:rPr>
+        <w:rFonts w:ascii="Symbol" w:hAnsi="Symbol" w:hint="default"/>
+      </w:rPr>
+    </w:lvl>
+    <w:lvl w:ilvl="1" w:tplc="04090003" w:tentative="1">
+      <w:start w:val="1"/>
+      <w:numFmt w:val="bullet"/>
+      <w:lvlText w:val="o"/>
+      <w:lvlJc w:val="left"/>
+      <w:pPr>
+        <w:ind w:left="1440" w:hanging="360"/>
+      </w:pPr>
+      <w:rPr>
+        <w:rFonts w:ascii="Courier New" w:hAnsi="Courier New" w:hint="default"/>
+      </w:rPr>
+    </w:lvl>
+    <w:lvl w:ilvl="2" w:tplc="04090005" w:tentative="1">
+      <w:start w:val="1"/>
+      <w:numFmt w:val="bullet"/>
+      <w:lvlText w:val=""/>
+      <w:lvlJc w:val="left"/>
+      <w:pPr>
+        <w:ind w:left="2160" w:hanging="360"/>
+      </w:pPr>
+      <w:rPr>
+        <w:rFonts w:ascii="Wingdings" w:hAnsi="Wingdings" w:hint="default"/>
+      </w:rPr>
+    </w:lvl>
+    <w:lvl w:ilvl="3" w:tplc="04090001" w:tentative="1">
+      <w:start w:val="1"/>
+      <w:numFmt w:val="bullet"/>
+      <w:lvlText w:val=""/>
+      <w:lvlJc w:val="left"/>
+      <w:pPr>
+        <w:ind w:left="2880" w:hanging="360"/>
+      </w:pPr>
+      <w:rPr>
+        <w:rFonts w:ascii="Symbol" w:hAnsi="Symbol" w:hint="default"/>
+      </w:rPr>
+    </w:lvl>
+    <w:lvl w:ilvl="4" w:tplc="04090003" w:tentative="1">
+      <w:start w:val="1"/>
+      <w:numFmt w:val="bullet"/>
+      <w:lvlText w:val="o"/>
+      <w:lvlJc w:val="left"/>
+      <w:pPr>
+        <w:ind w:left="3600" w:hanging="360"/>
+      </w:pPr>
+      <w:rPr>
+        <w:rFonts w:ascii="Courier New" w:hAnsi="Courier New" w:hint="default"/>
+      </w:rPr>
+    </w:lvl>
+    <w:lvl w:ilvl="5" w:tplc="04090005" w:tentative="1">
+      <w:start w:val="1"/>
+      <w:numFmt w:val="bullet"/>
+      <w:lvlText w:val=""/>
+      <w:lvlJc w:val="left"/>
+      <w:pPr>
+        <w:ind w:left="4320" w:hanging="360"/>
+      </w:pPr>
+      <w:rPr>
+        <w:rFonts w:ascii="Wingdings" w:hAnsi="Wingdings" w:hint="default"/>
+      </w:rPr>
+    </w:lvl>
+    <w:lvl w:ilvl="6" w:tplc="04090001" w:tentative="1">
+      <w:start w:val="1"/>
+      <w:numFmt w:val="bullet"/>
+      <w:lvlText w:val=""/>
+      <w:lvlJc w:val="left"/>
+      <w:pPr>
+        <w:ind w:left="5040" w:hanging="360"/>
+      </w:pPr>
+      <w:rPr>
+        <w:rFonts w:ascii="Symbol" w:hAnsi="Symbol" w:hint="default"/>
+      </w:rPr>
+    </w:lvl>
+    <w:lvl w:ilvl="7" w:tplc="04090003" w:tentative="1">
+      <w:start w:val="1"/>
+      <w:numFmt w:val="bullet"/>
+      <w:lvlText w:val="o"/>
+      <w:lvlJc w:val="left"/>
+      <w:pPr>
+        <w:ind w:left="5760" w:hanging="360"/>
+      </w:pPr>
+      <w:rPr>
+        <w:rFonts w:ascii="Courier New" w:hAnsi="Courier New" w:hint="default"/>
+      </w:rPr>
+    </w:lvl>
+    <w:lvl w:ilvl="8" w:tplc="04090005" w:tentative="1">
+      <w:start w:val="1"/>
+      <w:numFmt w:val="bullet"/>
+      <w:lvlText w:val=""/>
+      <w:lvlJc w:val="left"/>
+      <w:pPr>
+        <w:ind w:left="6480" w:hanging="360"/>
+      </w:pPr>
+      <w:rPr>
+        <w:rFonts w:ascii="Wingdings" w:hAnsi="Wingdings" w:hint="default"/>
+      </w:rPr>
+    </w:lvl>
+  </w:abstractNum>
   <w:num w:numId="1" w16cid:durableId="95635871">
-    <w:abstractNumId w:val="2"/>
+    <w:abstractNumId w:val="3"/>
   </w:num>
   <w:num w:numId="2" w16cid:durableId="612514301">
-    <w:abstractNumId w:val="3"/>
+    <w:abstractNumId w:val="4"/>
   </w:num>
   <w:num w:numId="3" w16cid:durableId="988245777">
     <w:abstractNumId w:val="1"/>
@@ -711,15 +2079,19 @@
   <w:num w:numId="4" w16cid:durableId="1677491908">
     <w:abstractNumId w:val="0"/>
   </w:num>
+  <w:num w:numId="5" w16cid:durableId="558634411">
+    <w:abstractNumId w:val="5"/>
+  </w:num>
+  <w:num w:numId="6" w16cid:durableId="1833522711">
+    <w:abstractNumId w:val="6"/>
+  </w:num>
+  <w:num w:numId="7" w16cid:durableId="1940405869">
+    <w:abstractNumId w:val="7"/>
+  </w:num>
+  <w:num w:numId="8" w16cid:durableId="1209299894">
+    <w:abstractNumId w:val="2"/>
+  </w:num>
 </w:numbering>
-</file>
-
-<file path=word/people.xml><?xml version="1.0" encoding="utf-8"?>
-<w15:people xmlns:wpc="http://schemas.microsoft.com/office/word/2010/wordprocessingCanvas" xmlns:cx="http://schemas.microsoft.com/office/drawing/2014/chartex" xmlns:cx1="http://schemas.microsoft.com/office/drawing/2015/9/8/chartex" xmlns:cx2="http://schemas.microsoft.com/office/drawing/2015/10/21/chartex" xmlns:cx3="http://schemas.microsoft.com/office/drawing/2016/5/9/chartex" xmlns:cx4="http://schemas.microsoft.com/office/drawing/2016/5/10/chartex" xmlns:cx5="http://schemas.microsoft.com/office/drawing/2016/5/11/chartex" xmlns:cx6="http://schemas.microsoft.com/office/drawing/2016/5/12/chartex" xmlns:cx7="http://schemas.microsoft.com/office/drawing/2016/5/13/chartex" xmlns:cx8="http://schemas.microsoft.com/office/drawing/2016/5/14/chartex" xmlns:mc="http://schemas.openxmlformats.org/markup-compatibility/2006" xmlns:aink="http://schemas.microsoft.com/office/drawing/2016/ink" xmlns:am3d="http://schemas.microsoft.com/office/drawing/2017/model3d" xmlns:o="urn:schemas-microsoft-com:office:office" xmlns:oel="http://schemas.microsoft.com/office/2019/extlst" xmlns:r="http://schemas.openxmlformats.org/officeDocument/2006/relationships" xmlns:m="http://schemas.openxmlformats.org/officeDocument/2006/math" xmlns:v="urn:schemas-microsoft-com:vml" xmlns:wp14="http://schemas.microsoft.com/office/word/2010/wordprocessingDrawing" xmlns:wp="http://schemas.openxmlformats.org/drawingml/2006/wordprocessingDrawing" xmlns:w10="urn:schemas-microsoft-com:office:word" xmlns:w="http://schemas.openxmlformats.org/wordprocessingml/2006/main" xmlns:w14="http://schemas.microsoft.com/office/word/2010/wordml" xmlns:w15="http://schemas.microsoft.com/office/word/2012/wordml" xmlns:w16cex="http://schemas.microsoft.com/office/word/2018/wordml/cex" xmlns:w16cid="http://schemas.microsoft.com/office/word/2016/wordml/cid" xmlns:w16="http://schemas.microsoft.com/office/word/2018/wordml" xmlns:w16sdtdh="http://schemas.microsoft.com/office/word/2020/wordml/sdtdatahash" xmlns:w16se="http://schemas.microsoft.com/office/word/2015/wordml/symex" xmlns:wpg="http://schemas.microsoft.com/office/word/2010/wordprocessingGroup" xmlns:wpi="http://schemas.microsoft.com/office/word/2010/wordprocessingInk" xmlns:wne="http://schemas.microsoft.com/office/word/2006/wordml" xmlns:wps="http://schemas.microsoft.com/office/word/2010/wordprocessingShape" mc:Ignorable="w14 w15 w16se w16cid w16 w16cex w16sdtdh wp14">
-  <w15:person w15:author="John Desmarais">
-    <w15:presenceInfo w15:providerId="AD" w15:userId="S::jdesmarais@BERKELEY.EDU::3c5803b3-77bb-4631-bcc8-3683e5805137"/>
-  </w15:person>
-</w15:people>
 </file>
 
 <file path=word/styles.xml><?xml version="1.0" encoding="utf-8"?>
@@ -1180,7 +2552,7 @@
   <w:style w:type="paragraph" w:styleId="ListParagraph">
     <w:name w:val="List Paragraph"/>
     <w:basedOn w:val="Normal"/>
-    <w:uiPriority w:val="1"/>
+    <w:uiPriority w:val="34"/>
     <w:qFormat/>
   </w:style>
   <w:style w:type="paragraph" w:customStyle="1" w:styleId="TableParagraph">
@@ -1267,6 +2639,54 @@
       <w:bCs/>
       <w:sz w:val="20"/>
       <w:szCs w:val="20"/>
+    </w:rPr>
+  </w:style>
+  <w:style w:type="paragraph" w:styleId="Header">
+    <w:name w:val="header"/>
+    <w:basedOn w:val="Normal"/>
+    <w:link w:val="HeaderChar"/>
+    <w:uiPriority w:val="99"/>
+    <w:unhideWhenUsed/>
+    <w:rsid w:val="000661F4"/>
+    <w:pPr>
+      <w:tabs>
+        <w:tab w:val="center" w:pos="4680"/>
+        <w:tab w:val="right" w:pos="9360"/>
+      </w:tabs>
+    </w:pPr>
+  </w:style>
+  <w:style w:type="character" w:customStyle="1" w:styleId="HeaderChar">
+    <w:name w:val="Header Char"/>
+    <w:basedOn w:val="DefaultParagraphFont"/>
+    <w:link w:val="Header"/>
+    <w:uiPriority w:val="99"/>
+    <w:rsid w:val="000661F4"/>
+    <w:rPr>
+      <w:rFonts w:ascii="Arial" w:eastAsia="Arial" w:hAnsi="Arial" w:cs="Arial"/>
+    </w:rPr>
+  </w:style>
+  <w:style w:type="paragraph" w:styleId="Footer">
+    <w:name w:val="footer"/>
+    <w:basedOn w:val="Normal"/>
+    <w:link w:val="FooterChar"/>
+    <w:uiPriority w:val="99"/>
+    <w:unhideWhenUsed/>
+    <w:rsid w:val="000661F4"/>
+    <w:pPr>
+      <w:tabs>
+        <w:tab w:val="center" w:pos="4680"/>
+        <w:tab w:val="right" w:pos="9360"/>
+      </w:tabs>
+    </w:pPr>
+  </w:style>
+  <w:style w:type="character" w:customStyle="1" w:styleId="FooterChar">
+    <w:name w:val="Footer Char"/>
+    <w:basedOn w:val="DefaultParagraphFont"/>
+    <w:link w:val="Footer"/>
+    <w:uiPriority w:val="99"/>
+    <w:rsid w:val="000661F4"/>
+    <w:rPr>
+      <w:rFonts w:ascii="Arial" w:eastAsia="Arial" w:hAnsi="Arial" w:cs="Arial"/>
     </w:rPr>
   </w:style>
 </w:styles>

</xml_diff>